<commit_message>
Transferred pictures to their own folder
</commit_message>
<xml_diff>
--- a/Диплом.docx
+++ b/Диплом.docx
@@ -86,63 +86,110 @@
           <w:r>
             <w:fldChar w:fldCharType="separate"/>
           </w:r>
-          <w:hyperlink w:anchor="_Toc101968467" w:history="1">
-            <w:r>
-              <w:rPr>
-                <w:rStyle w:val="a9"/>
-                <w:noProof/>
-              </w:rPr>
-              <w:t>ВСТУП</w:t>
-            </w:r>
-            <w:r>
-              <w:rPr>
-                <w:noProof/>
-                <w:webHidden/>
-              </w:rPr>
-              <w:tab/>
-            </w:r>
-            <w:r>
-              <w:rPr>
-                <w:noProof/>
-                <w:webHidden/>
-              </w:rPr>
-              <w:fldChar w:fldCharType="begin"/>
-            </w:r>
-            <w:r>
-              <w:rPr>
-                <w:noProof/>
-                <w:webHidden/>
-              </w:rPr>
-              <w:instrText xml:space="preserve"> PAGEREF _Toc101968467 \h </w:instrText>
-            </w:r>
-            <w:r>
-              <w:rPr>
-                <w:noProof/>
-                <w:webHidden/>
-              </w:rPr>
-            </w:r>
-            <w:r>
-              <w:rPr>
-                <w:noProof/>
-                <w:webHidden/>
-              </w:rPr>
-              <w:fldChar w:fldCharType="separate"/>
-            </w:r>
-            <w:r>
-              <w:rPr>
-                <w:noProof/>
-                <w:webHidden/>
-              </w:rPr>
-              <w:t>3</w:t>
-            </w:r>
-            <w:r>
-              <w:rPr>
-                <w:noProof/>
-                <w:webHidden/>
-              </w:rPr>
-              <w:fldChar w:fldCharType="end"/>
-            </w:r>
-          </w:hyperlink>
+          <w:bookmarkStart w:id="1" w:name="_GoBack"/>
+          <w:bookmarkEnd w:id="1"/>
+          <w:r>
+            <w:rPr>
+              <w:rStyle w:val="a9"/>
+              <w:noProof/>
+            </w:rPr>
+            <w:fldChar w:fldCharType="begin"/>
+          </w:r>
+          <w:r>
+            <w:rPr>
+              <w:rStyle w:val="a9"/>
+              <w:noProof/>
+            </w:rPr>
+            <w:instrText xml:space="preserve"> </w:instrText>
+          </w:r>
+          <w:r>
+            <w:rPr>
+              <w:noProof/>
+            </w:rPr>
+            <w:instrText>HYPERLINK \l "_Toc102331568"</w:instrText>
+          </w:r>
+          <w:r>
+            <w:rPr>
+              <w:rStyle w:val="a9"/>
+              <w:noProof/>
+            </w:rPr>
+            <w:instrText xml:space="preserve"> </w:instrText>
+          </w:r>
+          <w:r>
+            <w:rPr>
+              <w:rStyle w:val="a9"/>
+              <w:noProof/>
+            </w:rPr>
+          </w:r>
+          <w:r>
+            <w:rPr>
+              <w:rStyle w:val="a9"/>
+              <w:noProof/>
+            </w:rPr>
+            <w:fldChar w:fldCharType="separate"/>
+          </w:r>
+          <w:r>
+            <w:rPr>
+              <w:rStyle w:val="a9"/>
+              <w:noProof/>
+            </w:rPr>
+            <w:t>ВСТУП</w:t>
+          </w:r>
+          <w:r>
+            <w:rPr>
+              <w:noProof/>
+              <w:webHidden/>
+            </w:rPr>
+            <w:tab/>
+          </w:r>
+          <w:r>
+            <w:rPr>
+              <w:noProof/>
+              <w:webHidden/>
+            </w:rPr>
+            <w:fldChar w:fldCharType="begin"/>
+          </w:r>
+          <w:r>
+            <w:rPr>
+              <w:noProof/>
+              <w:webHidden/>
+            </w:rPr>
+            <w:instrText xml:space="preserve"> PAGEREF _Toc102331568 \h </w:instrText>
+          </w:r>
+          <w:r>
+            <w:rPr>
+              <w:noProof/>
+              <w:webHidden/>
+            </w:rPr>
+          </w:r>
+          <w:r>
+            <w:rPr>
+              <w:noProof/>
+              <w:webHidden/>
+            </w:rPr>
+            <w:fldChar w:fldCharType="separate"/>
+          </w:r>
+          <w:r>
+            <w:rPr>
+              <w:noProof/>
+              <w:webHidden/>
+            </w:rPr>
+            <w:t>3</w:t>
+          </w:r>
+          <w:r>
+            <w:rPr>
+              <w:noProof/>
+              <w:webHidden/>
+            </w:rPr>
+            <w:fldChar w:fldCharType="end"/>
+          </w:r>
+          <w:r>
+            <w:rPr>
+              <w:rStyle w:val="a9"/>
+              <w:noProof/>
+            </w:rPr>
+            <w:fldChar w:fldCharType="end"/>
+          </w:r>
         </w:p>
         <w:p>
           <w:pPr>
@@ -158,7 +205,7 @@
               <w:lang w:eastAsia="uk-UA"/>
             </w:rPr>
           </w:pPr>
-          <w:hyperlink w:anchor="_Toc101968468" w:history="1">
+          <w:hyperlink w:anchor="_Toc102331569" w:history="1">
             <w:r>
               <w:rPr>
                 <w:rStyle w:val="a9"/>
@@ -202,7 +249,7 @@
                 <w:noProof/>
                 <w:webHidden/>
               </w:rPr>
-              <w:instrText xml:space="preserve"> PAGEREF _Toc101968468 \h </w:instrText>
+              <w:instrText xml:space="preserve"> PAGEREF _Toc102331569 \h </w:instrText>
             </w:r>
             <w:r>
               <w:rPr>
@@ -248,7 +295,7 @@
               <w:lang w:eastAsia="uk-UA"/>
             </w:rPr>
           </w:pPr>
-          <w:hyperlink w:anchor="_Toc101968469" w:history="1">
+          <w:hyperlink w:anchor="_Toc102331570" w:history="1">
             <w:r>
               <w:rPr>
                 <w:rStyle w:val="a9"/>
@@ -292,7 +339,7 @@
                 <w:noProof/>
                 <w:webHidden/>
               </w:rPr>
-              <w:instrText xml:space="preserve"> PAGEREF _Toc101968469 \h </w:instrText>
+              <w:instrText xml:space="preserve"> PAGEREF _Toc102331570 \h </w:instrText>
             </w:r>
             <w:r>
               <w:rPr>
@@ -338,7 +385,7 @@
               <w:lang w:eastAsia="uk-UA"/>
             </w:rPr>
           </w:pPr>
-          <w:hyperlink w:anchor="_Toc101968470" w:history="1">
+          <w:hyperlink w:anchor="_Toc102331571" w:history="1">
             <w:r>
               <w:rPr>
                 <w:rStyle w:val="a9"/>
@@ -382,7 +429,7 @@
                 <w:noProof/>
                 <w:webHidden/>
               </w:rPr>
-              <w:instrText xml:space="preserve"> PAGEREF _Toc101968470 \h </w:instrText>
+              <w:instrText xml:space="preserve"> PAGEREF _Toc102331571 \h </w:instrText>
             </w:r>
             <w:r>
               <w:rPr>
@@ -428,7 +475,7 @@
               <w:lang w:eastAsia="uk-UA"/>
             </w:rPr>
           </w:pPr>
-          <w:hyperlink w:anchor="_Toc101968471" w:history="1">
+          <w:hyperlink w:anchor="_Toc102331572" w:history="1">
             <w:r>
               <w:rPr>
                 <w:rStyle w:val="a9"/>
@@ -472,7 +519,7 @@
                 <w:noProof/>
                 <w:webHidden/>
               </w:rPr>
-              <w:instrText xml:space="preserve"> PAGEREF _Toc101968471 \h </w:instrText>
+              <w:instrText xml:space="preserve"> PAGEREF _Toc102331572 \h </w:instrText>
             </w:r>
             <w:r>
               <w:rPr>
@@ -518,7 +565,7 @@
               <w:lang w:eastAsia="uk-UA"/>
             </w:rPr>
           </w:pPr>
-          <w:hyperlink w:anchor="_Toc101968472" w:history="1">
+          <w:hyperlink w:anchor="_Toc102331573" w:history="1">
             <w:r>
               <w:rPr>
                 <w:rStyle w:val="a9"/>
@@ -562,7 +609,7 @@
                 <w:noProof/>
                 <w:webHidden/>
               </w:rPr>
-              <w:instrText xml:space="preserve"> PAGEREF _Toc101968472 \h </w:instrText>
+              <w:instrText xml:space="preserve"> PAGEREF _Toc102331573 \h </w:instrText>
             </w:r>
             <w:r>
               <w:rPr>
@@ -608,7 +655,7 @@
               <w:lang w:eastAsia="uk-UA"/>
             </w:rPr>
           </w:pPr>
-          <w:hyperlink w:anchor="_Toc101968473" w:history="1">
+          <w:hyperlink w:anchor="_Toc102331574" w:history="1">
             <w:r>
               <w:rPr>
                 <w:rStyle w:val="a9"/>
@@ -652,7 +699,7 @@
                 <w:noProof/>
                 <w:webHidden/>
               </w:rPr>
-              <w:instrText xml:space="preserve"> PAGEREF _Toc101968473 \h </w:instrText>
+              <w:instrText xml:space="preserve"> PAGEREF _Toc102331574 \h </w:instrText>
             </w:r>
             <w:r>
               <w:rPr>
@@ -698,7 +745,7 @@
               <w:lang w:eastAsia="uk-UA"/>
             </w:rPr>
           </w:pPr>
-          <w:hyperlink w:anchor="_Toc101968474" w:history="1">
+          <w:hyperlink w:anchor="_Toc102331575" w:history="1">
             <w:r>
               <w:rPr>
                 <w:rStyle w:val="a9"/>
@@ -742,7 +789,7 @@
                 <w:noProof/>
                 <w:webHidden/>
               </w:rPr>
-              <w:instrText xml:space="preserve"> PAGEREF _Toc101968474 \h </w:instrText>
+              <w:instrText xml:space="preserve"> PAGEREF _Toc102331575 \h </w:instrText>
             </w:r>
             <w:r>
               <w:rPr>
@@ -762,7 +809,7 @@
                 <w:noProof/>
                 <w:webHidden/>
               </w:rPr>
-              <w:t>33</w:t>
+              <w:t>35</w:t>
             </w:r>
             <w:r>
               <w:rPr>
@@ -784,7 +831,7 @@
               <w:lang w:eastAsia="uk-UA"/>
             </w:rPr>
           </w:pPr>
-          <w:hyperlink w:anchor="_Toc101968475" w:history="1">
+          <w:hyperlink w:anchor="_Toc102331576" w:history="1">
             <w:r>
               <w:rPr>
                 <w:rStyle w:val="a9"/>
@@ -811,7 +858,7 @@
                 <w:noProof/>
                 <w:webHidden/>
               </w:rPr>
-              <w:instrText xml:space="preserve"> PAGEREF _Toc101968475 \h </w:instrText>
+              <w:instrText xml:space="preserve"> PAGEREF _Toc102331576 \h </w:instrText>
             </w:r>
             <w:r>
               <w:rPr>
@@ -831,7 +878,7 @@
                 <w:noProof/>
                 <w:webHidden/>
               </w:rPr>
-              <w:t>37</w:t>
+              <w:t>39</w:t>
             </w:r>
             <w:r>
               <w:rPr>
@@ -853,7 +900,7 @@
               <w:lang w:eastAsia="uk-UA"/>
             </w:rPr>
           </w:pPr>
-          <w:hyperlink w:anchor="_Toc101968476" w:history="1">
+          <w:hyperlink w:anchor="_Toc102331577" w:history="1">
             <w:r>
               <w:rPr>
                 <w:rStyle w:val="a9"/>
@@ -880,7 +927,7 @@
                 <w:noProof/>
                 <w:webHidden/>
               </w:rPr>
-              <w:instrText xml:space="preserve"> PAGEREF _Toc101968476 \h </w:instrText>
+              <w:instrText xml:space="preserve"> PAGEREF _Toc102331577 \h </w:instrText>
             </w:r>
             <w:r>
               <w:rPr>
@@ -900,7 +947,7 @@
                 <w:noProof/>
                 <w:webHidden/>
               </w:rPr>
-              <w:t>38</w:t>
+              <w:t>40</w:t>
             </w:r>
             <w:r>
               <w:rPr>
@@ -937,12 +984,12 @@
       <w:r>
         <w:br w:type="page"/>
       </w:r>
-      <w:bookmarkStart w:id="1" w:name="_Toc101968467"/>
+      <w:bookmarkStart w:id="2" w:name="_Toc102331568"/>
       <w:r>
         <w:lastRenderedPageBreak/>
         <w:t>ВСТУП</w:t>
       </w:r>
-      <w:bookmarkEnd w:id="1"/>
+      <w:bookmarkEnd w:id="2"/>
     </w:p>
     <w:p/>
     <w:p>
@@ -1517,12 +1564,12 @@
         <w:pStyle w:val="10"/>
         <w:ind w:left="0" w:firstLine="737"/>
       </w:pPr>
-      <w:bookmarkStart w:id="2" w:name="_Toc101968468"/>
+      <w:bookmarkStart w:id="3" w:name="_Toc102331569"/>
       <w:r>
         <w:lastRenderedPageBreak/>
         <w:t>АНАЛІТИЧНИЙ ОГЛЯД ЛІТЕРАТУРНИХ ДЖЕРЕЛ</w:t>
       </w:r>
-      <w:bookmarkEnd w:id="2"/>
+      <w:bookmarkEnd w:id="3"/>
     </w:p>
     <w:p/>
     <w:p>
@@ -1533,11 +1580,11 @@
       <w:r>
         <w:t xml:space="preserve"> </w:t>
       </w:r>
-      <w:bookmarkStart w:id="3" w:name="_Toc101968469"/>
+      <w:bookmarkStart w:id="4" w:name="_Toc102331570"/>
       <w:r>
         <w:t>Машинне навчання</w:t>
       </w:r>
-      <w:bookmarkEnd w:id="3"/>
+      <w:bookmarkEnd w:id="4"/>
     </w:p>
     <w:p/>
     <w:p>
@@ -1889,21 +1936,7 @@
         <w:rPr>
           <w:rFonts w:cs="Times New Roman"/>
         </w:rPr>
-        <w:t xml:space="preserve">будуються за допомогою рекурсивної розбивки вибірки даних, яка потім представляється у вигляді логічної структури дерева. Цей процес називається фазою росту. Унаслідок її кожен лист дерева асоціюється з одним атрибутом даних. На фазі обрізки дерева воно узагальнюється шляхом створення </w:t>
-      </w:r>
-      <w:proofErr w:type="spellStart"/>
-      <w:r>
-        <w:rPr>
-          <w:rFonts w:cs="Times New Roman"/>
-        </w:rPr>
-        <w:t>піддерева</w:t>
-      </w:r>
-      <w:proofErr w:type="spellEnd"/>
-      <w:r>
-        <w:rPr>
-          <w:rFonts w:cs="Times New Roman"/>
-        </w:rPr>
-        <w:t xml:space="preserve">. Цей процес унеможливлює перенавчання. Для обрізки дерева частим орієнтиром є точність класифікації </w:t>
+        <w:t xml:space="preserve">будуються за допомогою рекурсивної розбивки вибірки даних, яка потім представляється у вигляді логічної структури дерева. Цей процес називається фазою росту. Унаслідок її кожен лист дерева асоціюється з одним атрибутом даних. На фазі обрізки дерева воно узагальнюється шляхом створення піддерева. Цей процес унеможливлює перенавчання. Для обрізки дерева частим орієнтиром є точність класифікації </w:t>
       </w:r>
       <w:r>
         <w:rPr>
@@ -1942,21 +1975,7 @@
         <w:rPr>
           <w:rFonts w:cs="Times New Roman"/>
         </w:rPr>
-        <w:t xml:space="preserve">Класифікація за допомогою дерев ухвалення рішень відбувається сортуванням від кореня дерева до певного листка, що надає класифікацію певної ознаки вхідних даних. Кожен листовий вузол дерева перевіряє значення цієї ознаки, а кожна гілка, що виходить із листового вузла є одним із можливих її значень. Вхідні дані класифікують рухом із кореня дерева, перевіркою значення відповідної ознаки, рухом відповідною гілкою до наступної ознаки та повторенням цього процесу для нового </w:t>
-      </w:r>
-      <w:proofErr w:type="spellStart"/>
-      <w:r>
-        <w:rPr>
-          <w:rFonts w:cs="Times New Roman"/>
-        </w:rPr>
-        <w:t>піддерева</w:t>
-      </w:r>
-      <w:proofErr w:type="spellEnd"/>
-      <w:r>
-        <w:rPr>
-          <w:rFonts w:cs="Times New Roman"/>
-        </w:rPr>
-        <w:t>, утвореного після класифікації за попередньою ознакою.</w:t>
+        <w:t>Класифікація за допомогою дерев ухвалення рішень відбувається сортуванням від кореня дерева до певного листка, що надає класифікацію певної ознаки вхідних даних. Кожен листовий вузол дерева перевіряє значення цієї ознаки, а кожна гілка, що виходить із листового вузла є одним із можливих її значень. Вхідні дані класифікують рухом із кореня дерева, перевіркою значення відповідної ознаки, рухом відповідною гілкою до наступної ознаки та повторенням цього процесу для нового піддерева, утвореного після класифікації за попередньою ознакою.</w:t>
       </w:r>
       <w:r>
         <w:rPr>
@@ -3452,11 +3471,11 @@
       <w:r>
         <w:t xml:space="preserve"> </w:t>
       </w:r>
-      <w:bookmarkStart w:id="4" w:name="_Toc101968470"/>
+      <w:bookmarkStart w:id="5" w:name="_Toc102331571"/>
       <w:r>
         <w:t>Нейронні мережі</w:t>
       </w:r>
-      <w:bookmarkEnd w:id="4"/>
+      <w:bookmarkEnd w:id="5"/>
       <w:r>
         <w:t xml:space="preserve"> </w:t>
       </w:r>
@@ -3504,63 +3523,7 @@
         <w:rPr>
           <w:rFonts w:cs="Times New Roman"/>
         </w:rPr>
-        <w:t xml:space="preserve">Поширення активації відбувається за допомогою спрощеної моделі нейрона, розробленої </w:t>
-      </w:r>
-      <w:proofErr w:type="spellStart"/>
-      <w:r>
-        <w:rPr>
-          <w:rFonts w:cs="Times New Roman"/>
-        </w:rPr>
-        <w:t>Маккалохом</w:t>
-      </w:r>
-      <w:proofErr w:type="spellEnd"/>
-      <w:r>
-        <w:rPr>
-          <w:rFonts w:cs="Times New Roman"/>
-        </w:rPr>
-        <w:t xml:space="preserve"> і </w:t>
-      </w:r>
-      <w:proofErr w:type="spellStart"/>
-      <w:r>
-        <w:rPr>
-          <w:rFonts w:cs="Times New Roman"/>
-        </w:rPr>
-        <w:t>Піттсом</w:t>
-      </w:r>
-      <w:proofErr w:type="spellEnd"/>
-      <w:r>
-        <w:rPr>
-          <w:rFonts w:cs="Times New Roman"/>
-        </w:rPr>
-        <w:t xml:space="preserve">, званої також штучним нейроном, математичним нейроном </w:t>
-      </w:r>
-      <w:proofErr w:type="spellStart"/>
-      <w:r>
-        <w:rPr>
-          <w:rFonts w:cs="Times New Roman"/>
-        </w:rPr>
-        <w:t>Маккалоха</w:t>
-      </w:r>
-      <w:proofErr w:type="spellEnd"/>
-      <w:r>
-        <w:rPr>
-          <w:rFonts w:cs="Times New Roman"/>
-        </w:rPr>
-        <w:t>–</w:t>
-      </w:r>
-      <w:proofErr w:type="spellStart"/>
-      <w:r>
-        <w:rPr>
-          <w:rFonts w:cs="Times New Roman"/>
-        </w:rPr>
-        <w:t>Піттса</w:t>
-      </w:r>
-      <w:proofErr w:type="spellEnd"/>
-      <w:r>
-        <w:rPr>
-          <w:rFonts w:cs="Times New Roman"/>
-        </w:rPr>
-        <w:t xml:space="preserve"> чи формальним нейроном.</w:t>
+        <w:t>Поширення активації відбувається за допомогою спрощеної моделі нейрона, розробленої Маккалохом і Піттсом, званої також штучним нейроном, математичним нейроном Маккалоха–Піттса чи формальним нейроном.</w:t>
       </w:r>
     </w:p>
     <w:p>
@@ -3815,7 +3778,6 @@
         </w:rPr>
         <w:t>Зв’язок із самим собою (</w:t>
       </w:r>
-      <w:proofErr w:type="spellStart"/>
       <w:r>
         <w:rPr>
           <w:rFonts w:cs="Times New Roman"/>
@@ -3823,7 +3785,6 @@
         </w:rPr>
         <w:t>selfconnection</w:t>
       </w:r>
-      <w:proofErr w:type="spellEnd"/>
       <w:r>
         <w:rPr>
           <w:rFonts w:cs="Times New Roman"/>
@@ -3859,21 +3820,12 @@
           <w:rFonts w:cs="Times New Roman"/>
         </w:rPr>
       </w:pPr>
-      <w:proofErr w:type="spellStart"/>
-      <w:r>
-        <w:rPr>
-          <w:rFonts w:cs="Times New Roman"/>
-        </w:rPr>
-        <w:t>Надшаровий</w:t>
-      </w:r>
-      <w:proofErr w:type="spellEnd"/>
-      <w:r>
-        <w:rPr>
-          <w:rFonts w:cs="Times New Roman"/>
-        </w:rPr>
-        <w:t xml:space="preserve"> (</w:t>
-      </w:r>
-      <w:proofErr w:type="spellStart"/>
+      <w:r>
+        <w:rPr>
+          <w:rFonts w:cs="Times New Roman"/>
+        </w:rPr>
+        <w:t>Надшаровий (</w:t>
+      </w:r>
       <w:r>
         <w:rPr>
           <w:rFonts w:cs="Times New Roman"/>
@@ -3881,7 +3833,6 @@
         </w:rPr>
         <w:t>supralayer</w:t>
       </w:r>
-      <w:proofErr w:type="spellEnd"/>
       <w:r>
         <w:rPr>
           <w:rFonts w:cs="Times New Roman"/>
@@ -4270,30 +4221,8 @@
         <w:rPr>
           <w:rFonts w:cs="Times New Roman"/>
         </w:rPr>
-        <w:t xml:space="preserve"> на прихованому шарі можуть застосовуватися </w:t>
-      </w:r>
-      <w:proofErr w:type="spellStart"/>
-      <w:r>
-        <w:rPr>
-          <w:rFonts w:cs="Times New Roman"/>
-        </w:rPr>
-        <w:t>сигмоїда</w:t>
-      </w:r>
-      <w:proofErr w:type="spellEnd"/>
-      <w:r>
-        <w:rPr>
-          <w:rFonts w:cs="Times New Roman"/>
-        </w:rPr>
-        <w:t xml:space="preserve">, синус, функція </w:t>
-      </w:r>
-      <w:proofErr w:type="spellStart"/>
-      <w:r>
-        <w:rPr>
-          <w:rFonts w:cs="Times New Roman"/>
-        </w:rPr>
-        <w:t>Гаусса</w:t>
-      </w:r>
-      <w:proofErr w:type="spellEnd"/>
+        <w:t xml:space="preserve"> на прихованому шарі можуть застосовуватися сигмоїда, синус, функція Гаусса</w:t>
+      </w:r>
       <w:r>
         <w:rPr>
           <w:rFonts w:cs="Times New Roman"/>
@@ -4329,35 +4258,7 @@
         <w:rPr>
           <w:rFonts w:cs="Times New Roman"/>
         </w:rPr>
-        <w:t xml:space="preserve">Ваги зв’язків між прихованим і вихідним шаром зазвичай отримують за допомогою застосування </w:t>
-      </w:r>
-      <w:proofErr w:type="spellStart"/>
-      <w:r>
-        <w:rPr>
-          <w:rFonts w:cs="Times New Roman"/>
-        </w:rPr>
-        <w:t>псевдоберненої</w:t>
-      </w:r>
-      <w:proofErr w:type="spellEnd"/>
-      <w:r>
-        <w:rPr>
-          <w:rFonts w:cs="Times New Roman"/>
-        </w:rPr>
-        <w:t xml:space="preserve"> матриці Мура-</w:t>
-      </w:r>
-      <w:proofErr w:type="spellStart"/>
-      <w:r>
-        <w:rPr>
-          <w:rFonts w:cs="Times New Roman"/>
-        </w:rPr>
-        <w:t>Пенроуза</w:t>
-      </w:r>
-      <w:proofErr w:type="spellEnd"/>
-      <w:r>
-        <w:rPr>
-          <w:rFonts w:cs="Times New Roman"/>
-        </w:rPr>
-        <w:t>, зважаючи на те, що функції активації нейронів на цьому рівні лінійні.</w:t>
+        <w:t>Ваги зв’язків між прихованим і вихідним шаром зазвичай отримують за допомогою застосування псевдоберненої матриці Мура-Пенроуза, зважаючи на те, що функції активації нейронів на цьому рівні лінійні.</w:t>
       </w:r>
       <w:r>
         <w:rPr>
@@ -5088,21 +4989,7 @@
         <w:rPr>
           <w:rFonts w:cs="Times New Roman"/>
         </w:rPr>
-        <w:t xml:space="preserve">я. Його сутність полягає в надто близькому </w:t>
-      </w:r>
-      <w:proofErr w:type="spellStart"/>
-      <w:r>
-        <w:rPr>
-          <w:rFonts w:cs="Times New Roman"/>
-        </w:rPr>
-        <w:t>підлаштуванні</w:t>
-      </w:r>
-      <w:proofErr w:type="spellEnd"/>
-      <w:r>
-        <w:rPr>
-          <w:rFonts w:cs="Times New Roman"/>
-        </w:rPr>
-        <w:t xml:space="preserve"> моделі до реальних даних.</w:t>
+        <w:t>я. Його сутність полягає в надто близькому підлаштуванні моделі до реальних даних.</w:t>
       </w:r>
       <w:r>
         <w:rPr>
@@ -5521,7 +5408,6 @@
         </w:rPr>
         <w:t xml:space="preserve">, </w:t>
       </w:r>
-      <w:proofErr w:type="spellStart"/>
       <w:r>
         <w:rPr>
           <w:rFonts w:cs="Times New Roman"/>
@@ -5529,7 +5415,6 @@
         </w:rPr>
         <w:t>ReLU</w:t>
       </w:r>
-      <w:proofErr w:type="spellEnd"/>
       <w:r>
         <w:rPr>
           <w:rFonts w:cs="Times New Roman"/>
@@ -5604,7 +5489,6 @@
         </w:rPr>
         <w:t xml:space="preserve">вхідне значення нейрона. Тобто, </w:t>
       </w:r>
-      <w:proofErr w:type="spellStart"/>
       <w:r>
         <w:rPr>
           <w:rFonts w:cs="Times New Roman"/>
@@ -5612,7 +5496,6 @@
         </w:rPr>
         <w:t>ReLU</w:t>
       </w:r>
-      <w:proofErr w:type="spellEnd"/>
       <w:r>
         <w:rPr>
           <w:rFonts w:cs="Times New Roman"/>
@@ -5726,7 +5609,6 @@
         </w:rPr>
         <w:t xml:space="preserve">Переваги цієї функції полягають у вирішенні проблеми зникомого градієнту та в достатньо меншій складності обчислення, порівняно з логістичною функцією активації чи гіперболічним тангенсом. До недоліків відноситься те, що </w:t>
       </w:r>
-      <w:proofErr w:type="spellStart"/>
       <w:r>
         <w:rPr>
           <w:rFonts w:eastAsiaTheme="minorEastAsia" w:cs="Times New Roman"/>
@@ -5734,7 +5616,6 @@
         </w:rPr>
         <w:t>ReLU</w:t>
       </w:r>
-      <w:proofErr w:type="spellEnd"/>
       <w:r>
         <w:rPr>
           <w:rFonts w:eastAsiaTheme="minorEastAsia" w:cs="Times New Roman"/>
@@ -5759,7 +5640,6 @@
         </w:rPr>
         <w:t xml:space="preserve">меншими чи рівними 0 не будуть змінювати своєї ваги через те, що градієнт </w:t>
       </w:r>
-      <w:proofErr w:type="spellStart"/>
       <w:r>
         <w:rPr>
           <w:rFonts w:eastAsiaTheme="minorEastAsia" w:cs="Times New Roman"/>
@@ -5767,7 +5647,6 @@
         </w:rPr>
         <w:t>ReLU</w:t>
       </w:r>
-      <w:proofErr w:type="spellEnd"/>
       <w:r>
         <w:rPr>
           <w:rFonts w:eastAsiaTheme="minorEastAsia" w:cs="Times New Roman"/>
@@ -5780,7 +5659,6 @@
         </w:rPr>
         <w:t xml:space="preserve">(так звана проблема «мертвої </w:t>
       </w:r>
-      <w:proofErr w:type="spellStart"/>
       <w:r>
         <w:rPr>
           <w:rFonts w:eastAsiaTheme="minorEastAsia" w:cs="Times New Roman"/>
@@ -5788,7 +5666,6 @@
         </w:rPr>
         <w:t>ReLU</w:t>
       </w:r>
-      <w:proofErr w:type="spellEnd"/>
       <w:r>
         <w:rPr>
           <w:rFonts w:eastAsiaTheme="minorEastAsia" w:cs="Times New Roman"/>
@@ -5910,7 +5787,6 @@
         </w:rPr>
         <w:t xml:space="preserve"> – Графік функції активації </w:t>
       </w:r>
-      <w:proofErr w:type="spellStart"/>
       <w:r>
         <w:rPr>
           <w:rFonts w:cs="Times New Roman"/>
@@ -5918,7 +5794,6 @@
         </w:rPr>
         <w:t>ReLU</w:t>
       </w:r>
-      <w:proofErr w:type="spellEnd"/>
     </w:p>
     <w:p>
       <w:pPr>
@@ -5968,7 +5843,6 @@
         </w:rPr>
         <w:t xml:space="preserve">ий зрізаний лінійний вузол (Нещільна </w:t>
       </w:r>
-      <w:proofErr w:type="spellStart"/>
       <w:r>
         <w:rPr>
           <w:rFonts w:cs="Times New Roman"/>
@@ -5976,44 +5850,18 @@
         </w:rPr>
         <w:t>ReLU</w:t>
       </w:r>
-      <w:proofErr w:type="spellEnd"/>
       <w:r>
         <w:rPr>
           <w:rFonts w:cs="Times New Roman"/>
         </w:rPr>
         <w:t xml:space="preserve">, </w:t>
       </w:r>
-      <w:proofErr w:type="spellStart"/>
-      <w:r>
-        <w:rPr>
-          <w:rFonts w:cs="Times New Roman"/>
-          <w:lang w:val="en-US"/>
-        </w:rPr>
-        <w:t>Leaky</w:t>
-      </w:r>
-      <w:proofErr w:type="spellEnd"/>
-      <w:r>
-        <w:rPr>
-          <w:rFonts w:cs="Times New Roman"/>
-          <w:lang w:val="en-US"/>
-        </w:rPr>
-        <w:t xml:space="preserve"> </w:t>
-      </w:r>
-      <w:proofErr w:type="spellStart"/>
-      <w:r>
-        <w:rPr>
-          <w:rFonts w:cs="Times New Roman"/>
-          <w:lang w:val="en-US"/>
-        </w:rPr>
-        <w:t>ReLU</w:t>
-      </w:r>
-      <w:proofErr w:type="spellEnd"/>
-      <w:r>
-        <w:rPr>
-          <w:rFonts w:cs="Times New Roman"/>
-          <w:lang w:val="en-US"/>
-        </w:rPr>
-        <w:t>)</w:t>
+      <w:r>
+        <w:rPr>
+          <w:rFonts w:cs="Times New Roman"/>
+          <w:lang w:val="en-US"/>
+        </w:rPr>
+        <w:t>Leaky ReLU)</w:t>
       </w:r>
       <w:r>
         <w:rPr>
@@ -6078,19 +5926,11 @@
         </w:rPr>
         <w:t xml:space="preserve">, </w:t>
       </w:r>
-      <w:proofErr w:type="spellStart"/>
-      <w:r>
-        <w:rPr>
-          <w:rFonts w:eastAsiaTheme="minorEastAsia" w:cs="Times New Roman"/>
-        </w:rPr>
-        <w:t>якщо</w:t>
-      </w:r>
-      <w:proofErr w:type="spellEnd"/>
-      <w:r>
-        <w:rPr>
-          <w:rFonts w:eastAsiaTheme="minorEastAsia" w:cs="Times New Roman"/>
-        </w:rPr>
-        <w:t xml:space="preserve"> </w:t>
+      <w:r>
+        <w:rPr>
+          <w:rFonts w:eastAsiaTheme="minorEastAsia" w:cs="Times New Roman"/>
+        </w:rPr>
+        <w:t xml:space="preserve">якщо </w:t>
       </w:r>
       <m:oMath>
         <m:r>
@@ -6170,7 +6010,6 @@
         </w:rPr>
         <w:t xml:space="preserve">обирають зі значеннями 0.1 або 0.3. Серед переваг виділяють те, що нещільна </w:t>
       </w:r>
-      <w:proofErr w:type="spellStart"/>
       <w:r>
         <w:rPr>
           <w:rFonts w:eastAsiaTheme="minorEastAsia" w:cs="Times New Roman"/>
@@ -6178,7 +6017,6 @@
         </w:rPr>
         <w:t>ReLU</w:t>
       </w:r>
-      <w:proofErr w:type="spellEnd"/>
       <w:r>
         <w:rPr>
           <w:rFonts w:eastAsiaTheme="minorEastAsia" w:cs="Times New Roman"/>
@@ -6189,23 +6027,8 @@
         <w:rPr>
           <w:rFonts w:eastAsiaTheme="minorEastAsia" w:cs="Times New Roman"/>
         </w:rPr>
-        <w:t xml:space="preserve">дозволяє позбутися проблеми </w:t>
-      </w:r>
-      <w:proofErr w:type="spellStart"/>
-      <w:r>
-        <w:rPr>
-          <w:rFonts w:eastAsiaTheme="minorEastAsia" w:cs="Times New Roman"/>
-        </w:rPr>
-        <w:t>зникомого</w:t>
-      </w:r>
-      <w:proofErr w:type="spellEnd"/>
-      <w:r>
-        <w:rPr>
-          <w:rFonts w:eastAsiaTheme="minorEastAsia" w:cs="Times New Roman"/>
-        </w:rPr>
-        <w:t xml:space="preserve"> градієнту, а також вирішує проблему «мертвої </w:t>
-      </w:r>
-      <w:proofErr w:type="spellStart"/>
+        <w:t xml:space="preserve">дозволяє позбутися проблеми зникомого градієнту, а також вирішує проблему «мертвої </w:t>
+      </w:r>
       <w:r>
         <w:rPr>
           <w:rFonts w:eastAsiaTheme="minorEastAsia" w:cs="Times New Roman"/>
@@ -6213,7 +6036,6 @@
         </w:rPr>
         <w:t>ReLU</w:t>
       </w:r>
-      <w:proofErr w:type="spellEnd"/>
       <w:r>
         <w:rPr>
           <w:rFonts w:eastAsiaTheme="minorEastAsia" w:cs="Times New Roman"/>
@@ -6270,7 +6092,6 @@
         </w:rPr>
         <w:t xml:space="preserve"> і те, що похідна нещільної </w:t>
       </w:r>
-      <w:proofErr w:type="spellStart"/>
       <w:r>
         <w:rPr>
           <w:rFonts w:eastAsiaTheme="minorEastAsia" w:cs="Times New Roman"/>
@@ -6278,7 +6099,6 @@
         </w:rPr>
         <w:t>ReLU</w:t>
       </w:r>
-      <w:proofErr w:type="spellEnd"/>
       <w:r>
         <w:rPr>
           <w:rFonts w:eastAsiaTheme="minorEastAsia" w:cs="Times New Roman"/>
@@ -6291,7 +6111,6 @@
         </w:rPr>
         <w:t xml:space="preserve">– лінійна функція. Графік нещільної </w:t>
       </w:r>
-      <w:proofErr w:type="spellStart"/>
       <w:r>
         <w:rPr>
           <w:rFonts w:eastAsiaTheme="minorEastAsia" w:cs="Times New Roman"/>
@@ -6299,7 +6118,6 @@
         </w:rPr>
         <w:t>ReLU</w:t>
       </w:r>
-      <w:proofErr w:type="spellEnd"/>
       <w:r>
         <w:rPr>
           <w:rFonts w:eastAsiaTheme="minorEastAsia" w:cs="Times New Roman"/>
@@ -6408,7 +6226,6 @@
         </w:rPr>
         <w:t xml:space="preserve"> </w:t>
       </w:r>
-      <w:proofErr w:type="spellStart"/>
       <w:r>
         <w:rPr>
           <w:rFonts w:cs="Times New Roman"/>
@@ -6416,7 +6233,6 @@
         </w:rPr>
         <w:t>ReLU</w:t>
       </w:r>
-      <w:proofErr w:type="spellEnd"/>
     </w:p>
     <w:p>
       <w:pPr>
@@ -6442,19 +6258,11 @@
           <w:rFonts w:cs="Times New Roman"/>
         </w:rPr>
       </w:pPr>
-      <w:proofErr w:type="spellStart"/>
-      <w:r>
-        <w:rPr>
-          <w:rFonts w:cs="Times New Roman"/>
-        </w:rPr>
-        <w:t>Експоненційний</w:t>
-      </w:r>
-      <w:proofErr w:type="spellEnd"/>
-      <w:r>
-        <w:rPr>
-          <w:rFonts w:cs="Times New Roman"/>
-        </w:rPr>
-        <w:t xml:space="preserve"> лінійний вузол (</w:t>
+      <w:r>
+        <w:rPr>
+          <w:rFonts w:cs="Times New Roman"/>
+        </w:rPr>
+        <w:t>Експоненційний лінійний вузол (</w:t>
       </w:r>
       <w:r>
         <w:rPr>
@@ -6552,7 +6360,6 @@
       <w:r>
         <w:rPr>
           <w:rFonts w:cs="Times New Roman"/>
-          <w:lang w:val="en-US"/>
         </w:rPr>
         <w:t xml:space="preserve">, </w:t>
       </w:r>
@@ -6588,7 +6395,6 @@
       <w:r>
         <w:rPr>
           <w:rFonts w:eastAsiaTheme="minorEastAsia" w:cs="Times New Roman"/>
-          <w:lang w:val="en-US"/>
         </w:rPr>
         <w:t xml:space="preserve"> </w:t>
       </w:r>
@@ -6662,7 +6468,6 @@
       <w:r>
         <w:rPr>
           <w:rFonts w:eastAsiaTheme="minorEastAsia" w:cs="Times New Roman"/>
-          <w:lang w:val="en-US"/>
         </w:rPr>
         <w:t xml:space="preserve">, </w:t>
       </w:r>
@@ -6678,7 +6483,14 @@
           <w:i/>
           <w:lang w:val="en-US"/>
         </w:rPr>
-        <w:t>x &lt; 0</w:t>
+        <w:t>x</w:t>
+      </w:r>
+      <w:r>
+        <w:rPr>
+          <w:rFonts w:eastAsiaTheme="minorEastAsia" w:cs="Times New Roman"/>
+          <w:i/>
+        </w:rPr>
+        <w:t xml:space="preserve"> &lt; 0</w:t>
       </w:r>
       <w:r>
         <w:rPr>
@@ -6715,7 +6527,6 @@
       <w:r>
         <w:rPr>
           <w:rFonts w:eastAsiaTheme="minorEastAsia" w:cs="Times New Roman"/>
-          <w:lang w:val="en-US"/>
         </w:rPr>
         <w:t xml:space="preserve">. </w:t>
       </w:r>
@@ -6750,7 +6561,6 @@
         </w:rPr>
         <w:t xml:space="preserve">так само, як і </w:t>
       </w:r>
-      <w:proofErr w:type="spellStart"/>
       <w:r>
         <w:rPr>
           <w:rFonts w:eastAsiaTheme="minorEastAsia" w:cs="Times New Roman"/>
@@ -6758,7 +6568,6 @@
         </w:rPr>
         <w:t>ReLU</w:t>
       </w:r>
-      <w:proofErr w:type="spellEnd"/>
       <w:r>
         <w:rPr>
           <w:rFonts w:eastAsiaTheme="minorEastAsia" w:cs="Times New Roman"/>
@@ -6775,27 +6584,13 @@
         <w:rPr>
           <w:rFonts w:eastAsiaTheme="minorEastAsia" w:cs="Times New Roman"/>
         </w:rPr>
-        <w:t xml:space="preserve">Графік </w:t>
-      </w:r>
-      <w:proofErr w:type="spellStart"/>
-      <w:r>
-        <w:rPr>
-          <w:rFonts w:eastAsiaTheme="minorEastAsia" w:cs="Times New Roman"/>
-        </w:rPr>
-        <w:t>експо</w:t>
-      </w:r>
-      <w:r>
-        <w:rPr>
-          <w:rFonts w:eastAsiaTheme="minorEastAsia" w:cs="Times New Roman"/>
-        </w:rPr>
-        <w:t>ненційного</w:t>
-      </w:r>
-      <w:proofErr w:type="spellEnd"/>
-      <w:r>
-        <w:rPr>
-          <w:rFonts w:eastAsiaTheme="minorEastAsia" w:cs="Times New Roman"/>
-        </w:rPr>
-        <w:t xml:space="preserve"> лінійного вузла має такий вигляд: </w:t>
+        <w:t>Графік експо</w:t>
+      </w:r>
+      <w:r>
+        <w:rPr>
+          <w:rFonts w:eastAsiaTheme="minorEastAsia" w:cs="Times New Roman"/>
+        </w:rPr>
+        <w:t xml:space="preserve">ненційного лінійного вузла має такий вигляд: </w:t>
       </w:r>
     </w:p>
     <w:p>
@@ -6948,21 +6743,7 @@
         <w:rPr>
           <w:rFonts w:cs="Times New Roman"/>
         </w:rPr>
-        <w:t xml:space="preserve">Масштабований </w:t>
-      </w:r>
-      <w:proofErr w:type="spellStart"/>
-      <w:r>
-        <w:rPr>
-          <w:rFonts w:cs="Times New Roman"/>
-        </w:rPr>
-        <w:t>експоненційний</w:t>
-      </w:r>
-      <w:proofErr w:type="spellEnd"/>
-      <w:r>
-        <w:rPr>
-          <w:rFonts w:cs="Times New Roman"/>
-        </w:rPr>
-        <w:t xml:space="preserve"> лінійний вузол (</w:t>
+        <w:t>Масштабований експоненційний лінійний вузол (</w:t>
       </w:r>
       <w:r>
         <w:rPr>
@@ -7188,21 +6969,7 @@
         <w:rPr>
           <w:rFonts w:eastAsiaTheme="minorEastAsia" w:cs="Times New Roman"/>
         </w:rPr>
-        <w:t xml:space="preserve">Перевагою є здатність нормалізувати параметри, що дозволяє прискорити збіжність нейронної мережі та не витрачати час на нормалізацію вхідних даних перед поданням їх на вхід нейронної мережі. Інша перевага – неможливість виникнення проблем </w:t>
-      </w:r>
-      <w:proofErr w:type="spellStart"/>
-      <w:r>
-        <w:rPr>
-          <w:rFonts w:eastAsiaTheme="minorEastAsia" w:cs="Times New Roman"/>
-        </w:rPr>
-        <w:t>зникомого</w:t>
-      </w:r>
-      <w:proofErr w:type="spellEnd"/>
-      <w:r>
-        <w:rPr>
-          <w:rFonts w:eastAsiaTheme="minorEastAsia" w:cs="Times New Roman"/>
-        </w:rPr>
-        <w:t xml:space="preserve"> чи вибухового градієнтів під час застосування </w:t>
+        <w:t xml:space="preserve">Перевагою є здатність нормалізувати параметри, що дозволяє прискорити збіжність нейронної мережі та не витрачати час на нормалізацію вхідних даних перед поданням їх на вхід нейронної мережі. Інша перевага – неможливість виникнення проблем зникомого чи вибухового градієнтів під час застосування </w:t>
       </w:r>
       <w:r>
         <w:rPr>
@@ -7221,21 +6988,7 @@
         <w:rPr>
           <w:rFonts w:eastAsiaTheme="minorEastAsia" w:cs="Times New Roman"/>
         </w:rPr>
-        <w:t xml:space="preserve">Недоліком є порівняна новизна цієї функції, через що вона вважається не до кінця дослідженою для різних типів </w:t>
-      </w:r>
-      <w:proofErr w:type="spellStart"/>
-      <w:r>
-        <w:rPr>
-          <w:rFonts w:eastAsiaTheme="minorEastAsia" w:cs="Times New Roman"/>
-        </w:rPr>
-        <w:t>архітектур</w:t>
-      </w:r>
-      <w:proofErr w:type="spellEnd"/>
-      <w:r>
-        <w:rPr>
-          <w:rFonts w:eastAsiaTheme="minorEastAsia" w:cs="Times New Roman"/>
-        </w:rPr>
-        <w:t xml:space="preserve"> нейронних мереж.</w:t>
+        <w:t>Недоліком є порівняна новизна цієї функції, через що вона вважається не до кінця дослідженою для різних типів архітектур нейронних мереж.</w:t>
       </w:r>
       <w:r>
         <w:rPr>
@@ -7247,21 +7000,7 @@
         <w:rPr>
           <w:rFonts w:eastAsiaTheme="minorEastAsia" w:cs="Times New Roman"/>
         </w:rPr>
-        <w:t xml:space="preserve">Графік масштабованого </w:t>
-      </w:r>
-      <w:proofErr w:type="spellStart"/>
-      <w:r>
-        <w:rPr>
-          <w:rFonts w:eastAsiaTheme="minorEastAsia" w:cs="Times New Roman"/>
-        </w:rPr>
-        <w:t>експоненційного</w:t>
-      </w:r>
-      <w:proofErr w:type="spellEnd"/>
-      <w:r>
-        <w:rPr>
-          <w:rFonts w:eastAsiaTheme="minorEastAsia" w:cs="Times New Roman"/>
-        </w:rPr>
-        <w:t xml:space="preserve"> лінійного вузла має вигляд:</w:t>
+        <w:t>Графік масштабованого експоненційного лінійного вузла має вигляд:</w:t>
       </w:r>
     </w:p>
     <w:p>
@@ -7368,21 +7107,7 @@
         <w:rPr>
           <w:rFonts w:cs="Times New Roman"/>
         </w:rPr>
-        <w:t xml:space="preserve">Логістична функція, або </w:t>
-      </w:r>
-      <w:proofErr w:type="spellStart"/>
-      <w:r>
-        <w:rPr>
-          <w:rFonts w:cs="Times New Roman"/>
-        </w:rPr>
-        <w:t>сигмоїда</w:t>
-      </w:r>
-      <w:proofErr w:type="spellEnd"/>
-      <w:r>
-        <w:rPr>
-          <w:rFonts w:cs="Times New Roman"/>
-        </w:rPr>
-        <w:t xml:space="preserve"> (</w:t>
+        <w:t>Логістична функція, або сигмоїда (</w:t>
       </w:r>
       <w:r>
         <w:rPr>
@@ -8050,16 +7775,8 @@
         <w:rPr>
           <w:rFonts w:cs="Times New Roman"/>
         </w:rPr>
-        <w:t xml:space="preserve">Функція </w:t>
-      </w:r>
-      <w:proofErr w:type="spellStart"/>
-      <w:r>
-        <w:rPr>
-          <w:rFonts w:cs="Times New Roman"/>
-        </w:rPr>
-        <w:t>Гаусса</w:t>
-      </w:r>
-      <w:proofErr w:type="spellEnd"/>
+        <w:t>Функція Гаусса</w:t>
+      </w:r>
       <w:r>
         <w:rPr>
           <w:rFonts w:cs="Times New Roman"/>
@@ -8281,16 +7998,8 @@
         <w:rPr>
           <w:rFonts w:cs="Times New Roman"/>
         </w:rPr>
-        <w:t xml:space="preserve"> – Графік функції активації </w:t>
-      </w:r>
-      <w:proofErr w:type="spellStart"/>
-      <w:r>
-        <w:rPr>
-          <w:rFonts w:cs="Times New Roman"/>
-        </w:rPr>
-        <w:t>Гаусса</w:t>
-      </w:r>
-      <w:proofErr w:type="spellEnd"/>
+        <w:t xml:space="preserve"> – Графік функції активації Гаусса</w:t>
+      </w:r>
     </w:p>
     <w:p>
       <w:pPr>
@@ -8311,11 +8020,11 @@
         <w:lastRenderedPageBreak/>
         <w:t xml:space="preserve"> </w:t>
       </w:r>
-      <w:bookmarkStart w:id="5" w:name="_Toc101968471"/>
+      <w:bookmarkStart w:id="6" w:name="_Toc102331572"/>
       <w:r>
         <w:t>Еволюційні нейронні мережі</w:t>
       </w:r>
-      <w:bookmarkEnd w:id="5"/>
+      <w:bookmarkEnd w:id="6"/>
     </w:p>
     <w:p/>
     <w:p>
@@ -8630,14 +8339,12 @@
       <w:r>
         <w:rPr>
           <w:rFonts w:cs="Times New Roman"/>
-          <w:lang w:val="en-US"/>
         </w:rPr>
         <w:t>2</w:t>
       </w:r>
       <w:r>
         <w:rPr>
           <w:rFonts w:cs="Times New Roman"/>
-          <w:lang w:val="en-US"/>
         </w:rPr>
         <w:t>3</w:t>
       </w:r>
@@ -8873,11 +8580,11 @@
       <w:r>
         <w:t xml:space="preserve"> </w:t>
       </w:r>
-      <w:bookmarkStart w:id="6" w:name="_Toc101968472"/>
+      <w:bookmarkStart w:id="7" w:name="_Toc102331573"/>
       <w:r>
         <w:t>Генетичні алгоритми для навчання нейронних мереж</w:t>
       </w:r>
-      <w:bookmarkEnd w:id="6"/>
+      <w:bookmarkEnd w:id="7"/>
     </w:p>
     <w:p/>
     <w:p>
@@ -9019,9 +8726,6 @@
         <w:t>2</w:t>
       </w:r>
       <w:r>
-        <w:rPr>
-          <w:lang w:val="en-US"/>
-        </w:rPr>
         <w:t>4</w:t>
       </w:r>
       <w:r>
@@ -9154,14 +8858,14 @@
       <w:r>
         <w:t xml:space="preserve"> </w:t>
       </w:r>
-      <w:bookmarkStart w:id="7" w:name="_Toc101968473"/>
+      <w:bookmarkStart w:id="8" w:name="_Toc102331574"/>
       <w:r>
         <w:t>Прикладна за</w:t>
       </w:r>
       <w:r>
         <w:t>дача про визначення можливості руйнування структурних елементів</w:t>
       </w:r>
-      <w:bookmarkEnd w:id="7"/>
+      <w:bookmarkEnd w:id="8"/>
     </w:p>
     <w:p/>
     <w:p>
@@ -9200,7 +8904,6 @@
       <w:r>
         <w:rPr>
           <w:rFonts w:cs="Times New Roman"/>
-          <w:lang w:val="en-US"/>
         </w:rPr>
         <w:t>6</w:t>
       </w:r>
@@ -9252,28 +8955,13 @@
         <w:jc w:val="both"/>
         <w:rPr>
           <w:rFonts w:cs="Times New Roman"/>
-          <w:lang w:val="en-US"/>
-        </w:rPr>
-      </w:pPr>
-      <w:r>
-        <w:rPr>
-          <w:rFonts w:cs="Times New Roman"/>
-        </w:rPr>
-        <w:t xml:space="preserve">Виникнення втомної тріщини зазвичай стається через </w:t>
-      </w:r>
-      <w:proofErr w:type="spellStart"/>
-      <w:r>
-        <w:rPr>
-          <w:rFonts w:cs="Times New Roman"/>
-        </w:rPr>
-        <w:t>узаємне</w:t>
-      </w:r>
-      <w:proofErr w:type="spellEnd"/>
-      <w:r>
-        <w:rPr>
-          <w:rFonts w:cs="Times New Roman"/>
-        </w:rPr>
-        <w:t xml:space="preserve"> зміщення її протилежних берегів. Існує три основні типи таких зміщень: нормальний відрив, поперечний зсув і поздовжній зсув. </w:t>
+        </w:rPr>
+      </w:pPr>
+      <w:r>
+        <w:rPr>
+          <w:rFonts w:cs="Times New Roman"/>
+        </w:rPr>
+        <w:t xml:space="preserve">Виникнення втомної тріщини зазвичай стається через узаємне зміщення її протилежних берегів. Існує три основні типи таких зміщень: нормальний відрив, поперечний зсув і поздовжній зсув. </w:t>
       </w:r>
       <w:r>
         <w:rPr>
@@ -9284,21 +8972,18 @@
       <w:r>
         <w:rPr>
           <w:rFonts w:cs="Times New Roman"/>
-          <w:lang w:val="en-US"/>
         </w:rPr>
         <w:t>2</w:t>
       </w:r>
       <w:r>
         <w:rPr>
           <w:rFonts w:cs="Times New Roman"/>
-          <w:lang w:val="en-US"/>
         </w:rPr>
         <w:t>7</w:t>
       </w:r>
       <w:r>
         <w:rPr>
           <w:rFonts w:cs="Times New Roman"/>
-          <w:lang w:val="en-US"/>
         </w:rPr>
         <w:t>]</w:t>
       </w:r>
@@ -9348,7 +9033,6 @@
       <w:r>
         <w:rPr>
           <w:rFonts w:cs="Times New Roman"/>
-          <w:lang w:val="en-US"/>
         </w:rPr>
         <w:t xml:space="preserve">. </w:t>
       </w:r>
@@ -9378,7 +9062,6 @@
         <w:jc w:val="both"/>
         <w:rPr>
           <w:rFonts w:cs="Times New Roman"/>
-          <w:lang w:val="en-US"/>
         </w:rPr>
       </w:pPr>
       <w:r>
@@ -9391,21 +9074,7 @@
         <w:rPr>
           <w:rFonts w:cs="Times New Roman"/>
         </w:rPr>
-        <w:t xml:space="preserve">, тобто у її площині. Поздовжній зсув виникає тоді, коли навантаження діє поза межами будь-якої з </w:t>
-      </w:r>
-      <w:proofErr w:type="spellStart"/>
-      <w:r>
-        <w:rPr>
-          <w:rFonts w:cs="Times New Roman"/>
-        </w:rPr>
-        <w:t>площин</w:t>
-      </w:r>
-      <w:proofErr w:type="spellEnd"/>
-      <w:r>
-        <w:rPr>
-          <w:rFonts w:cs="Times New Roman"/>
-        </w:rPr>
-        <w:t>, примушуючи береги рухатися під прямим кутом до напрямку тріщини. Виділяється також змішаний спосіб, коли декілька з наведених вище зміщень виникають одночасно. Наприклад, одночасне виникнення нормального відриву й поперечного зсуву викликає появу похилої внутрішньої тріщини в матеріалі. У випадку, коли всі три способи виникають одночасно, це називають звичайним або просторовим станом змішаного способу.</w:t>
+        <w:t>, тобто у її площині. Поздовжній зсув виникає тоді, коли навантаження діє поза межами будь-якої з площин, примушуючи береги рухатися під прямим кутом до напрямку тріщини. Виділяється також змішаний спосіб, коли декілька з наведених вище зміщень виникають одночасно. Наприклад, одночасне виникнення нормального відриву й поперечного зсуву викликає появу похилої внутрішньої тріщини в матеріалі. У випадку, коли всі три способи виникають одночасно, це називають звичайним або просторовим станом змішаного способу.</w:t>
       </w:r>
       <w:r>
         <w:rPr>
@@ -9416,21 +9085,18 @@
       <w:r>
         <w:rPr>
           <w:rFonts w:cs="Times New Roman"/>
-          <w:lang w:val="en-US"/>
         </w:rPr>
         <w:t>[2</w:t>
       </w:r>
       <w:r>
         <w:rPr>
           <w:rFonts w:cs="Times New Roman"/>
-          <w:lang w:val="en-US"/>
         </w:rPr>
         <w:t>8</w:t>
       </w:r>
       <w:r>
         <w:rPr>
           <w:rFonts w:cs="Times New Roman"/>
-          <w:lang w:val="en-US"/>
         </w:rPr>
         <w:t>]</w:t>
       </w:r>
@@ -9448,30 +9114,8 @@
         <w:rPr>
           <w:rFonts w:cs="Times New Roman"/>
         </w:rPr>
-        <w:t xml:space="preserve">Незважаючи на давність дисципліни про визначення наростання втомних тріщин (приблизно 150 років), вона в багатьох аспектах залишається емпіричним мистецтвом, а не наукою. Зародження дисципліни механіки руйнування поставило задачу про передбачення, або ж принаймні розуміння наростання тріщин. Швидко стало зрозуміло, що швидкість наростання не є сталою в часі, а збільшується залежно від інтенсивності навантаження та розміру самої тріщини. Однією з основоположних робіт цієї дисципліни є робота </w:t>
-      </w:r>
-      <w:proofErr w:type="spellStart"/>
-      <w:r>
-        <w:rPr>
-          <w:rFonts w:cs="Times New Roman"/>
-        </w:rPr>
-        <w:t>Періса</w:t>
-      </w:r>
-      <w:proofErr w:type="spellEnd"/>
-      <w:r>
-        <w:rPr>
-          <w:rFonts w:cs="Times New Roman"/>
-        </w:rPr>
-        <w:t xml:space="preserve">, де було запропоновано використання коефіцієнту інтенсивності напружень </w:t>
-      </w:r>
-      <w:proofErr w:type="spellStart"/>
-      <w:r>
-        <w:rPr>
-          <w:rFonts w:cs="Times New Roman"/>
-        </w:rPr>
-        <w:t>Ірвіна</w:t>
-      </w:r>
-      <w:proofErr w:type="spellEnd"/>
+        <w:t>Незважаючи на давність дисципліни про визначення наростання втомних тріщин (приблизно 150 років), вона в багатьох аспектах залишається емпіричним мистецтвом, а не наукою. Зародження дисципліни механіки руйнування поставило задачу про передбачення, або ж принаймні розуміння наростання тріщин. Швидко стало зрозуміло, що швидкість наростання не є сталою в часі, а збільшується залежно від інтенсивності навантаження та розміру самої тріщини. Однією з основоположних робіт цієї дисципліни є робота Періса, де було запропоновано використання коефіцієнту інтенсивності напружень Ірвіна</w:t>
+      </w:r>
       <w:r>
         <w:rPr>
           <w:rFonts w:cs="Times New Roman"/>
@@ -9575,19 +9219,11 @@
         </w:rPr>
         <w:t xml:space="preserve">(або моделі) </w:t>
       </w:r>
-      <w:proofErr w:type="spellStart"/>
-      <w:r>
-        <w:rPr>
-          <w:rFonts w:cs="Times New Roman"/>
-        </w:rPr>
-        <w:t>Періса</w:t>
-      </w:r>
-      <w:proofErr w:type="spellEnd"/>
-      <w:r>
-        <w:rPr>
-          <w:rFonts w:cs="Times New Roman"/>
-        </w:rPr>
-        <w:t xml:space="preserve"> та його </w:t>
+      <w:r>
+        <w:rPr>
+          <w:rFonts w:cs="Times New Roman"/>
+        </w:rPr>
+        <w:t xml:space="preserve">Періса та його </w:t>
       </w:r>
       <w:r>
         <w:rPr>
@@ -9610,21 +9246,7 @@
         <w:rPr>
           <w:rFonts w:cs="Times New Roman"/>
         </w:rPr>
-        <w:t xml:space="preserve">Формула закону </w:t>
-      </w:r>
-      <w:proofErr w:type="spellStart"/>
-      <w:r>
-        <w:rPr>
-          <w:rFonts w:cs="Times New Roman"/>
-        </w:rPr>
-        <w:t>Періса</w:t>
-      </w:r>
-      <w:proofErr w:type="spellEnd"/>
-      <w:r>
-        <w:rPr>
-          <w:rFonts w:cs="Times New Roman"/>
-        </w:rPr>
-        <w:t xml:space="preserve"> має вигляд</w:t>
+        <w:t>Формула закону Періса має вигляд</w:t>
       </w:r>
       <w:r>
         <w:rPr>
@@ -9739,14 +9361,7 @@
               <w:rFonts w:ascii="Cambria Math" w:eastAsiaTheme="minorEastAsia" w:hAnsi="Cambria Math" w:cs="Times New Roman"/>
               <w:lang w:val="en-US"/>
             </w:rPr>
-            <m:t>,</m:t>
-          </m:r>
-          <m:r>
-            <w:rPr>
-              <w:rFonts w:ascii="Cambria Math" w:eastAsiaTheme="minorEastAsia" w:hAnsi="Cambria Math" w:cs="Times New Roman"/>
-              <w:lang w:val="en-US"/>
-            </w:rPr>
-            <m:t xml:space="preserve"> </m:t>
+            <m:t xml:space="preserve">, </m:t>
           </m:r>
           <m:r>
             <m:rPr>
@@ -10048,35 +9663,7 @@
         <w:rPr>
           <w:rFonts w:eastAsiaTheme="minorEastAsia" w:cs="Times New Roman"/>
         </w:rPr>
-        <w:t xml:space="preserve">так звані сталі </w:t>
-      </w:r>
-      <w:proofErr w:type="spellStart"/>
-      <w:r>
-        <w:rPr>
-          <w:rFonts w:eastAsiaTheme="minorEastAsia" w:cs="Times New Roman"/>
-        </w:rPr>
-        <w:t>Періса</w:t>
-      </w:r>
-      <w:proofErr w:type="spellEnd"/>
-      <w:r>
-        <w:rPr>
-          <w:rFonts w:eastAsiaTheme="minorEastAsia" w:cs="Times New Roman"/>
-        </w:rPr>
-        <w:t xml:space="preserve">. Зазвичай закон </w:t>
-      </w:r>
-      <w:proofErr w:type="spellStart"/>
-      <w:r>
-        <w:rPr>
-          <w:rFonts w:eastAsiaTheme="minorEastAsia" w:cs="Times New Roman"/>
-        </w:rPr>
-        <w:t>Періса</w:t>
-      </w:r>
-      <w:proofErr w:type="spellEnd"/>
-      <w:r>
-        <w:rPr>
-          <w:rFonts w:eastAsiaTheme="minorEastAsia" w:cs="Times New Roman"/>
-        </w:rPr>
-        <w:t xml:space="preserve"> найточніший для значень наростання втомної тріщини від </w:t>
+        <w:t xml:space="preserve">так звані сталі Періса. Зазвичай закон Періса найточніший для значень наростання втомної тріщини від </w:t>
       </w:r>
       <m:oMath>
         <m:sSup>
@@ -10124,13 +9711,7 @@
           <w:rPr>
             <w:rFonts w:ascii="Cambria Math" w:eastAsiaTheme="minorEastAsia" w:hAnsi="Cambria Math" w:cs="Times New Roman"/>
           </w:rPr>
-          <m:t>цикл</m:t>
-        </m:r>
-        <m:r>
-          <w:rPr>
-            <w:rFonts w:ascii="Cambria Math" w:eastAsiaTheme="minorEastAsia" w:hAnsi="Cambria Math" w:cs="Times New Roman"/>
-          </w:rPr>
-          <m:t xml:space="preserve"> </m:t>
+          <m:t xml:space="preserve">цикл </m:t>
         </m:r>
       </m:oMath>
       <w:r>
@@ -10237,35 +9818,7 @@
         <w:rPr>
           <w:rFonts w:cs="Times New Roman"/>
         </w:rPr>
-        <w:t xml:space="preserve"> (або закон) </w:t>
-      </w:r>
-      <w:proofErr w:type="spellStart"/>
-      <w:r>
-        <w:rPr>
-          <w:rFonts w:cs="Times New Roman"/>
-        </w:rPr>
-        <w:t>Вокера</w:t>
-      </w:r>
-      <w:proofErr w:type="spellEnd"/>
-      <w:r>
-        <w:rPr>
-          <w:rFonts w:cs="Times New Roman"/>
-        </w:rPr>
-        <w:t xml:space="preserve"> – модифікація закону </w:t>
-      </w:r>
-      <w:proofErr w:type="spellStart"/>
-      <w:r>
-        <w:rPr>
-          <w:rFonts w:cs="Times New Roman"/>
-        </w:rPr>
-        <w:t>Періса</w:t>
-      </w:r>
-      <w:proofErr w:type="spellEnd"/>
-      <w:r>
-        <w:rPr>
-          <w:rFonts w:cs="Times New Roman"/>
-        </w:rPr>
-        <w:t xml:space="preserve">, що включає додатковий параметр, що включає </w:t>
+        <w:t xml:space="preserve"> (або закон) Вокера – модифікація закону Періса, що включає додатковий параметр, що включає </w:t>
       </w:r>
       <w:r>
         <w:rPr>
@@ -10285,35 +9838,7 @@
         <w:rPr>
           <w:rFonts w:eastAsiaTheme="minorEastAsia" w:cs="Times New Roman"/>
         </w:rPr>
-        <w:t xml:space="preserve">, яка відсутня у формулах закону </w:t>
-      </w:r>
-      <w:proofErr w:type="spellStart"/>
-      <w:r>
-        <w:rPr>
-          <w:rFonts w:eastAsiaTheme="minorEastAsia" w:cs="Times New Roman"/>
-        </w:rPr>
-        <w:t>Періса</w:t>
-      </w:r>
-      <w:proofErr w:type="spellEnd"/>
-      <w:r>
-        <w:rPr>
-          <w:rFonts w:eastAsiaTheme="minorEastAsia" w:cs="Times New Roman"/>
-        </w:rPr>
-        <w:t xml:space="preserve">. Для його подання закон </w:t>
-      </w:r>
-      <w:proofErr w:type="spellStart"/>
-      <w:r>
-        <w:rPr>
-          <w:rFonts w:eastAsiaTheme="minorEastAsia" w:cs="Times New Roman"/>
-        </w:rPr>
-        <w:t>Вокера</w:t>
-      </w:r>
-      <w:proofErr w:type="spellEnd"/>
-      <w:r>
-        <w:rPr>
-          <w:rFonts w:eastAsiaTheme="minorEastAsia" w:cs="Times New Roman"/>
-        </w:rPr>
-        <w:t xml:space="preserve"> містить параметр</w:t>
+        <w:t>, яка відсутня у формулах закону Періса. Для його подання закон Вокера містить параметр</w:t>
       </w:r>
     </w:p>
     <w:p>
@@ -10591,21 +10116,7 @@
         <w:rPr>
           <w:rFonts w:eastAsiaTheme="minorEastAsia" w:cs="Times New Roman"/>
         </w:rPr>
-        <w:t xml:space="preserve">Тоді закон </w:t>
-      </w:r>
-      <w:proofErr w:type="spellStart"/>
-      <w:r>
-        <w:rPr>
-          <w:rFonts w:eastAsiaTheme="minorEastAsia" w:cs="Times New Roman"/>
-        </w:rPr>
-        <w:t>Вокера</w:t>
-      </w:r>
-      <w:proofErr w:type="spellEnd"/>
-      <w:r>
-        <w:rPr>
-          <w:rFonts w:eastAsiaTheme="minorEastAsia" w:cs="Times New Roman"/>
-        </w:rPr>
-        <w:t xml:space="preserve"> має вигляд:</w:t>
+        <w:t>Тоді закон Вокера має вигляд:</w:t>
       </w:r>
     </w:p>
     <w:p>
@@ -11064,21 +10575,7 @@
         <w:rPr>
           <w:rFonts w:eastAsiaTheme="minorEastAsia" w:cs="Times New Roman"/>
         </w:rPr>
-        <w:t xml:space="preserve">Модель </w:t>
-      </w:r>
-      <w:proofErr w:type="spellStart"/>
-      <w:r>
-        <w:rPr>
-          <w:rFonts w:eastAsiaTheme="minorEastAsia" w:cs="Times New Roman"/>
-        </w:rPr>
-        <w:t>Вокера</w:t>
-      </w:r>
-      <w:proofErr w:type="spellEnd"/>
-      <w:r>
-        <w:rPr>
-          <w:rFonts w:eastAsiaTheme="minorEastAsia" w:cs="Times New Roman"/>
-        </w:rPr>
-        <w:t xml:space="preserve"> дозволяє ввести до розгляду значення </w:t>
+        <w:t xml:space="preserve">Модель Вокера дозволяє ввести до розгляду значення </w:t>
       </w:r>
       <m:oMath>
         <m:r>
@@ -11233,21 +10730,7 @@
           <w:rFonts w:eastAsiaTheme="minorEastAsia" w:cs="Times New Roman"/>
         </w:rPr>
         <w:lastRenderedPageBreak/>
-        <w:t xml:space="preserve">Закон </w:t>
-      </w:r>
-      <w:proofErr w:type="spellStart"/>
-      <w:r>
-        <w:rPr>
-          <w:rFonts w:eastAsiaTheme="minorEastAsia" w:cs="Times New Roman"/>
-        </w:rPr>
-        <w:t>Періса</w:t>
-      </w:r>
-      <w:proofErr w:type="spellEnd"/>
-      <w:r>
-        <w:rPr>
-          <w:rFonts w:eastAsiaTheme="minorEastAsia" w:cs="Times New Roman"/>
-        </w:rPr>
-        <w:t xml:space="preserve"> є однією з найпростіших та найпоширеніших моделей, однак вона не включає багато факторів, що впливають </w:t>
+        <w:t xml:space="preserve">Закон Періса є однією з найпростіших та найпоширеніших моделей, однак вона не включає багато факторів, що впливають </w:t>
       </w:r>
       <w:r>
         <w:rPr>
@@ -11317,21 +10800,7 @@
         <w:rPr>
           <w:rFonts w:eastAsiaTheme="minorEastAsia" w:cs="Times New Roman"/>
         </w:rPr>
-        <w:t xml:space="preserve">Тому існують інші, більш ускладнені моделі. Наприклад, модель </w:t>
-      </w:r>
-      <w:proofErr w:type="spellStart"/>
-      <w:r>
-        <w:rPr>
-          <w:rFonts w:eastAsiaTheme="minorEastAsia" w:cs="Times New Roman"/>
-        </w:rPr>
-        <w:t>Формана</w:t>
-      </w:r>
-      <w:proofErr w:type="spellEnd"/>
-      <w:r>
-        <w:rPr>
-          <w:rFonts w:eastAsiaTheme="minorEastAsia" w:cs="Times New Roman"/>
-        </w:rPr>
-        <w:t>:</w:t>
+        <w:t>Тому існують інші, більш ускладнені моделі. Наприклад, модель Формана:</w:t>
       </w:r>
     </w:p>
     <w:p>
@@ -11608,7 +11077,6 @@
         <w:ind w:firstLine="851"/>
         <w:rPr>
           <w:rFonts w:eastAsiaTheme="minorEastAsia" w:cs="Times New Roman"/>
-          <w:lang w:val="en-US"/>
         </w:rPr>
       </w:pPr>
       <w:r>
@@ -11738,21 +11206,7 @@
         <w:rPr>
           <w:rFonts w:eastAsiaTheme="minorEastAsia" w:cs="Times New Roman"/>
         </w:rPr>
-        <w:t xml:space="preserve"> критичний проміжок значень КІН. Якщо ці параметри відомі, модель </w:t>
-      </w:r>
-      <w:proofErr w:type="spellStart"/>
-      <w:r>
-        <w:rPr>
-          <w:rFonts w:eastAsiaTheme="minorEastAsia" w:cs="Times New Roman"/>
-        </w:rPr>
-        <w:t>Формана</w:t>
-      </w:r>
-      <w:proofErr w:type="spellEnd"/>
-      <w:r>
-        <w:rPr>
-          <w:rFonts w:eastAsiaTheme="minorEastAsia" w:cs="Times New Roman"/>
-        </w:rPr>
-        <w:t xml:space="preserve"> має здатність моделювати асиметричність навантажень та ефекти прискорення наростання втомних тріщин за проміжку значень КІН, що наближається до критичного.</w:t>
+        <w:t xml:space="preserve"> критичний проміжок значень КІН. Якщо ці параметри відомі, модель Формана має здатність моделювати асиметричність навантажень та ефекти прискорення наростання втомних тріщин за проміжку значень КІН, що наближається до критичного.</w:t>
       </w:r>
       <w:r>
         <w:rPr>
@@ -11763,21 +11217,18 @@
       <w:r>
         <w:rPr>
           <w:rFonts w:eastAsiaTheme="minorEastAsia" w:cs="Times New Roman"/>
-          <w:lang w:val="en-US"/>
         </w:rPr>
         <w:t>[3</w:t>
       </w:r>
       <w:r>
         <w:rPr>
           <w:rFonts w:eastAsiaTheme="minorEastAsia" w:cs="Times New Roman"/>
-          <w:lang w:val="en-US"/>
         </w:rPr>
         <w:t>1</w:t>
       </w:r>
       <w:r>
         <w:rPr>
           <w:rFonts w:eastAsiaTheme="minorEastAsia" w:cs="Times New Roman"/>
-          <w:lang w:val="en-US"/>
         </w:rPr>
         <w:t>]</w:t>
       </w:r>
@@ -12674,12 +12125,12 @@
         <w:ind w:left="0" w:firstLine="737"/>
         <w:jc w:val="both"/>
       </w:pPr>
-      <w:bookmarkStart w:id="8" w:name="_Toc101968474"/>
+      <w:bookmarkStart w:id="9" w:name="_Toc102331575"/>
       <w:r>
         <w:lastRenderedPageBreak/>
         <w:t>Застосування нейронних мереж для розв’язання задачі про визначення можливості руйнування структурних елементів</w:t>
       </w:r>
-      <w:bookmarkEnd w:id="8"/>
+      <w:bookmarkEnd w:id="9"/>
     </w:p>
     <w:p/>
     <w:p>
@@ -12754,7 +12205,6 @@
         <w:ind w:firstLine="851"/>
         <w:rPr>
           <w:rFonts w:eastAsiaTheme="minorEastAsia"/>
-          <w:lang w:val="en-US"/>
         </w:rPr>
       </w:pPr>
       <w:r>
@@ -13056,28 +12506,24 @@
       <w:r>
         <w:rPr>
           <w:rFonts w:eastAsiaTheme="minorEastAsia"/>
-          <w:lang w:val="en-US"/>
         </w:rPr>
         <w:t>[</w:t>
       </w:r>
       <w:r>
         <w:rPr>
           <w:rFonts w:eastAsiaTheme="minorEastAsia"/>
-          <w:lang w:val="en-US"/>
         </w:rPr>
         <w:t>3</w:t>
       </w:r>
       <w:r>
         <w:rPr>
           <w:rFonts w:eastAsiaTheme="minorEastAsia"/>
-          <w:lang w:val="en-US"/>
         </w:rPr>
         <w:t>3</w:t>
       </w:r>
       <w:r>
         <w:rPr>
           <w:rFonts w:eastAsiaTheme="minorEastAsia"/>
-          <w:lang w:val="en-US"/>
         </w:rPr>
         <w:t>]</w:t>
       </w:r>
@@ -13542,7 +12988,6 @@
         <w:ind w:firstLine="851"/>
         <w:rPr>
           <w:rFonts w:eastAsiaTheme="minorEastAsia"/>
-          <w:lang w:val="en-US"/>
         </w:rPr>
       </w:pPr>
       <w:r>
@@ -13742,108 +13187,48 @@
         <w:rPr>
           <w:rFonts w:eastAsiaTheme="minorEastAsia"/>
         </w:rPr>
-        <w:t xml:space="preserve">Для тестування мережі було застосовано дані для сплаву алюмінію 7075-Т6, що застосовується для авіабудування. Результати було порівняно з експериментальними даними та з передбаченнями з використанням рівнянь, покликаних визначати можливість руйнування структурних елементів. Для порівняння було обрано закон </w:t>
-      </w:r>
-      <w:proofErr w:type="spellStart"/>
+        <w:t xml:space="preserve">Для тестування мережі було застосовано дані для сплаву алюмінію 7075-Т6, що застосовується для авіабудування. Результати було порівняно з експериментальними даними та з передбаченнями з використанням рівнянь, покликаних визначати можливість руйнування структурних елементів. Для порівняння було обрано закон Періса, модель Вокера та модель Формана. У результаті було зроблено висновок, що нейронна мережа мала похибку </w:t>
+      </w:r>
       <w:r>
         <w:rPr>
           <w:rFonts w:eastAsiaTheme="minorEastAsia"/>
         </w:rPr>
-        <w:t>Періса</w:t>
-      </w:r>
-      <w:proofErr w:type="spellEnd"/>
+        <w:lastRenderedPageBreak/>
+        <w:t xml:space="preserve">передбачення, не більшу за 0.043%, а для цього сплаву та вхідних даних найближчою з обраних для порівняння моделей був закон Періса. Також зазначено, що проводилося тестування для інших матеріалів, які не було включено в роботу для скорочення </w:t>
+      </w:r>
       <w:r>
         <w:rPr>
           <w:rFonts w:eastAsiaTheme="minorEastAsia"/>
         </w:rPr>
-        <w:t xml:space="preserve">, модель </w:t>
-      </w:r>
-      <w:proofErr w:type="spellStart"/>
+        <w:t>її розміру, однак вказано, що тестування на тих матеріалах зазвичай давало похибку, меншу за 0.5%.</w:t>
+      </w:r>
       <w:r>
         <w:rPr>
           <w:rFonts w:eastAsiaTheme="minorEastAsia"/>
         </w:rPr>
-        <w:t>Вокера</w:t>
-      </w:r>
-      <w:proofErr w:type="spellEnd"/>
+        <w:t xml:space="preserve"> </w:t>
+      </w:r>
       <w:r>
         <w:rPr>
           <w:rFonts w:eastAsiaTheme="minorEastAsia"/>
         </w:rPr>
-        <w:t xml:space="preserve"> та модель </w:t>
-      </w:r>
-      <w:proofErr w:type="spellStart"/>
+        <w:t>[</w:t>
+      </w:r>
       <w:r>
         <w:rPr>
           <w:rFonts w:eastAsiaTheme="minorEastAsia"/>
         </w:rPr>
-        <w:t>Формана</w:t>
-      </w:r>
-      <w:proofErr w:type="spellEnd"/>
+        <w:t>3</w:t>
+      </w:r>
       <w:r>
         <w:rPr>
           <w:rFonts w:eastAsiaTheme="minorEastAsia"/>
         </w:rPr>
-        <w:t xml:space="preserve">. У результаті було зроблено висновок, що нейронна мережа мала похибку </w:t>
+        <w:t>4</w:t>
       </w:r>
       <w:r>
         <w:rPr>
           <w:rFonts w:eastAsiaTheme="minorEastAsia"/>
-        </w:rPr>
-        <w:lastRenderedPageBreak/>
-        <w:t xml:space="preserve">передбачення, не більшу за 0.043%, а для цього сплаву та вхідних даних найближчою з обраних для порівняння моделей був закон </w:t>
-      </w:r>
-      <w:proofErr w:type="spellStart"/>
-      <w:r>
-        <w:rPr>
-          <w:rFonts w:eastAsiaTheme="minorEastAsia"/>
-        </w:rPr>
-        <w:t>Періса</w:t>
-      </w:r>
-      <w:proofErr w:type="spellEnd"/>
-      <w:r>
-        <w:rPr>
-          <w:rFonts w:eastAsiaTheme="minorEastAsia"/>
-        </w:rPr>
-        <w:t xml:space="preserve">. Також зазначено, що проводилося тестування для інших матеріалів, які не було включено в роботу для скорочення </w:t>
-      </w:r>
-      <w:r>
-        <w:rPr>
-          <w:rFonts w:eastAsiaTheme="minorEastAsia"/>
-        </w:rPr>
-        <w:t>її розміру, однак вказано, що тестування на тих матеріалах зазвичай давало похибку, меншу за 0.5%.</w:t>
-      </w:r>
-      <w:r>
-        <w:rPr>
-          <w:rFonts w:eastAsiaTheme="minorEastAsia"/>
-        </w:rPr>
-        <w:t xml:space="preserve"> </w:t>
-      </w:r>
-      <w:r>
-        <w:rPr>
-          <w:rFonts w:eastAsiaTheme="minorEastAsia"/>
-          <w:lang w:val="en-US"/>
-        </w:rPr>
-        <w:t>[</w:t>
-      </w:r>
-      <w:r>
-        <w:rPr>
-          <w:rFonts w:eastAsiaTheme="minorEastAsia"/>
-          <w:lang w:val="en-US"/>
-        </w:rPr>
-        <w:t>3</w:t>
-      </w:r>
-      <w:r>
-        <w:rPr>
-          <w:rFonts w:eastAsiaTheme="minorEastAsia"/>
-          <w:lang w:val="en-US"/>
-        </w:rPr>
-        <w:t>4</w:t>
-      </w:r>
-      <w:r>
-        <w:rPr>
-          <w:rFonts w:eastAsiaTheme="minorEastAsia"/>
-          <w:lang w:val="en-US"/>
         </w:rPr>
         <w:t>]</w:t>
       </w:r>
@@ -13907,7 +13292,6 @@
       <w:r>
         <w:rPr>
           <w:rFonts w:eastAsiaTheme="minorEastAsia"/>
-          <w:lang w:val="en-US"/>
         </w:rPr>
         <w:t xml:space="preserve">, </w:t>
       </w:r>
@@ -13951,7 +13335,6 @@
       <w:r>
         <w:rPr>
           <w:rFonts w:eastAsiaTheme="minorEastAsia"/>
-          <w:lang w:val="en-US"/>
         </w:rPr>
         <w:t xml:space="preserve">, </w:t>
       </w:r>
@@ -13995,7 +13378,6 @@
       <w:r>
         <w:rPr>
           <w:rFonts w:eastAsiaTheme="minorEastAsia"/>
-          <w:lang w:val="en-US"/>
         </w:rPr>
         <w:t xml:space="preserve">, </w:t>
       </w:r>
@@ -14039,7 +13421,6 @@
       <w:r>
         <w:rPr>
           <w:rFonts w:eastAsiaTheme="minorEastAsia"/>
-          <w:lang w:val="en-US"/>
         </w:rPr>
         <w:t xml:space="preserve">. </w:t>
       </w:r>
@@ -14129,82 +13510,25 @@
         <w:ind w:firstLine="851"/>
         <w:rPr>
           <w:rFonts w:eastAsiaTheme="minorEastAsia"/>
-          <w:lang w:val="en-US"/>
         </w:rPr>
       </w:pPr>
       <w:r>
         <w:rPr>
           <w:rFonts w:eastAsiaTheme="minorEastAsia"/>
         </w:rPr>
-        <w:t xml:space="preserve">Після тестування всіх трьох моделей автори визначили, що методи машинного навчання досить добре пристосовуються до нелінійних </w:t>
-      </w:r>
-      <w:proofErr w:type="spellStart"/>
+        <w:t xml:space="preserve">Після тестування всіх трьох моделей автори визначили, що методи машинного навчання досить добре пристосовуються до нелінійних залежностей між КІН та швидкістю наростання втомних тріщин, і дають досі непогані результати для різних даних. </w:t>
+      </w:r>
       <w:r>
         <w:rPr>
           <w:rFonts w:eastAsiaTheme="minorEastAsia"/>
         </w:rPr>
-        <w:t>залежностей</w:t>
-      </w:r>
-      <w:proofErr w:type="spellEnd"/>
+        <w:t xml:space="preserve">Порівняння всіх трьох методів привело до висновку, що найточнішою моделлю виявилася модель пристосування кривої, оскільки її середньоквадратична похибка була найменшою. Однак ця модель залежить від початкового припущення про тип функціональної залежності та може помилятися тоді, коли модель неможливо подати у вигляді поліномних функцій, наприклад у випадку логарифмічної залежності. </w:t>
+      </w:r>
       <w:r>
         <w:rPr>
           <w:rFonts w:eastAsiaTheme="minorEastAsia"/>
         </w:rPr>
-        <w:t xml:space="preserve"> між КІН та швидкістю наростання втомних тріщин, і дають досі непогані результати для різних даних. </w:t>
-      </w:r>
-      <w:r>
-        <w:rPr>
-          <w:rFonts w:eastAsiaTheme="minorEastAsia"/>
-        </w:rPr>
-        <w:t xml:space="preserve">Порівняння всіх трьох методів привело до висновку, що найточнішою моделлю виявилася модель пристосування кривої, оскільки її середньоквадратична похибка була найменшою. Однак ця модель залежить від початкового припущення про тип функціональної залежності та може помилятися тоді, коли модель неможливо подати у вигляді </w:t>
-      </w:r>
-      <w:proofErr w:type="spellStart"/>
-      <w:r>
-        <w:rPr>
-          <w:rFonts w:eastAsiaTheme="minorEastAsia"/>
-        </w:rPr>
-        <w:t>поліномних</w:t>
-      </w:r>
-      <w:proofErr w:type="spellEnd"/>
-      <w:r>
-        <w:rPr>
-          <w:rFonts w:eastAsiaTheme="minorEastAsia"/>
-        </w:rPr>
-        <w:t xml:space="preserve"> функцій, наприклад у випадку логарифмічної залежності. </w:t>
-      </w:r>
-      <w:r>
-        <w:rPr>
-          <w:rFonts w:eastAsiaTheme="minorEastAsia"/>
-        </w:rPr>
-        <w:t xml:space="preserve">Тому нелінійність у наростанні втомних тріщин краще передбачати за допомогою методів машинного навчання, а не закону </w:t>
-      </w:r>
-      <w:proofErr w:type="spellStart"/>
-      <w:r>
-        <w:rPr>
-          <w:rFonts w:eastAsiaTheme="minorEastAsia"/>
-        </w:rPr>
-        <w:t>Періса</w:t>
-      </w:r>
-      <w:proofErr w:type="spellEnd"/>
-      <w:r>
-        <w:rPr>
-          <w:rFonts w:eastAsiaTheme="minorEastAsia"/>
-        </w:rPr>
-        <w:t xml:space="preserve"> чи </w:t>
-      </w:r>
-      <w:proofErr w:type="spellStart"/>
-      <w:r>
-        <w:rPr>
-          <w:rFonts w:eastAsiaTheme="minorEastAsia"/>
-        </w:rPr>
-        <w:t>поліномних</w:t>
-      </w:r>
-      <w:proofErr w:type="spellEnd"/>
-      <w:r>
-        <w:rPr>
-          <w:rFonts w:eastAsiaTheme="minorEastAsia"/>
-        </w:rPr>
-        <w:t xml:space="preserve"> моделей пристосування кривої.</w:t>
+        <w:t>Тому нелінійність у наростанні втомних тріщин краще передбачати за допомогою методів машинного навчання, а не закону Періса чи поліномних моделей пристосування кривої.</w:t>
       </w:r>
       <w:r>
         <w:rPr>
@@ -14288,28 +13612,24 @@
       <w:r>
         <w:rPr>
           <w:rFonts w:eastAsiaTheme="minorEastAsia"/>
-          <w:lang w:val="en-US"/>
         </w:rPr>
         <w:t>[</w:t>
       </w:r>
       <w:r>
         <w:rPr>
           <w:rFonts w:eastAsiaTheme="minorEastAsia"/>
-          <w:lang w:val="en-US"/>
         </w:rPr>
         <w:t>3</w:t>
       </w:r>
       <w:r>
         <w:rPr>
           <w:rFonts w:eastAsiaTheme="minorEastAsia"/>
-          <w:lang w:val="en-US"/>
         </w:rPr>
         <w:t>5</w:t>
       </w:r>
       <w:r>
         <w:rPr>
           <w:rFonts w:eastAsiaTheme="minorEastAsia"/>
-          <w:lang w:val="en-US"/>
         </w:rPr>
         <w:t>]</w:t>
       </w:r>
@@ -14366,12 +13686,12 @@
         </w:numPr>
         <w:ind w:firstLine="737"/>
       </w:pPr>
-      <w:bookmarkStart w:id="9" w:name="_Toc101968475"/>
+      <w:bookmarkStart w:id="10" w:name="_Toc102331576"/>
       <w:r>
         <w:lastRenderedPageBreak/>
         <w:t>ВИСНОВКИ</w:t>
       </w:r>
-      <w:bookmarkEnd w:id="9"/>
+      <w:bookmarkEnd w:id="10"/>
     </w:p>
     <w:p>
       <w:pPr>
@@ -14545,12 +13865,12 @@
         </w:numPr>
         <w:ind w:firstLine="737"/>
       </w:pPr>
-      <w:bookmarkStart w:id="10" w:name="_Toc101968476"/>
+      <w:bookmarkStart w:id="11" w:name="_Toc102331577"/>
       <w:r>
         <w:lastRenderedPageBreak/>
         <w:t>СПИСОК ВИКОРИСТАНОЇ ЛІТЕРАТУРИ</w:t>
       </w:r>
-      <w:bookmarkEnd w:id="10"/>
+      <w:bookmarkEnd w:id="11"/>
     </w:p>
     <w:p/>
     <w:p>
@@ -14571,55 +13891,7 @@
           <w:rFonts w:cs="Times New Roman"/>
           <w:lang w:val="en-US"/>
         </w:rPr>
-        <w:t xml:space="preserve">Miroslav </w:t>
-      </w:r>
-      <w:proofErr w:type="spellStart"/>
-      <w:r>
-        <w:rPr>
-          <w:rFonts w:cs="Times New Roman"/>
-          <w:lang w:val="en-US"/>
-        </w:rPr>
-        <w:t>Kubat</w:t>
-      </w:r>
-      <w:proofErr w:type="spellEnd"/>
-      <w:r>
-        <w:rPr>
-          <w:rFonts w:cs="Times New Roman"/>
-          <w:lang w:val="en-US"/>
-        </w:rPr>
-        <w:t xml:space="preserve">, Ivan </w:t>
-      </w:r>
-      <w:proofErr w:type="spellStart"/>
-      <w:r>
-        <w:rPr>
-          <w:rFonts w:cs="Times New Roman"/>
-          <w:lang w:val="en-US"/>
-        </w:rPr>
-        <w:t>Bratko</w:t>
-      </w:r>
-      <w:proofErr w:type="spellEnd"/>
-      <w:r>
-        <w:rPr>
-          <w:rFonts w:cs="Times New Roman"/>
-          <w:lang w:val="en-US"/>
-        </w:rPr>
-        <w:t xml:space="preserve">, </w:t>
-      </w:r>
-      <w:proofErr w:type="spellStart"/>
-      <w:r>
-        <w:rPr>
-          <w:rFonts w:cs="Times New Roman"/>
-          <w:lang w:val="en-US"/>
-        </w:rPr>
-        <w:t>Ryszard</w:t>
-      </w:r>
-      <w:proofErr w:type="spellEnd"/>
-      <w:r>
-        <w:rPr>
-          <w:rFonts w:cs="Times New Roman"/>
-          <w:lang w:val="en-US"/>
-        </w:rPr>
-        <w:t xml:space="preserve"> Michalski.</w:t>
+        <w:t>Miroslav Kubat, Ivan Bratko, Ryszard Michalski.</w:t>
       </w:r>
       <w:r>
         <w:rPr>
@@ -14792,65 +14064,18 @@
           <w:u w:val="single"/>
         </w:rPr>
       </w:pPr>
-      <w:proofErr w:type="spellStart"/>
-      <w:r>
-        <w:t>Yann</w:t>
-      </w:r>
-      <w:proofErr w:type="spellEnd"/>
-      <w:r>
-        <w:t xml:space="preserve"> C</w:t>
-      </w:r>
-      <w:proofErr w:type="spellStart"/>
-      <w:r>
-        <w:rPr>
-          <w:lang w:val="en-US"/>
-        </w:rPr>
-        <w:t>oadou</w:t>
-      </w:r>
-      <w:proofErr w:type="spellEnd"/>
-      <w:r>
-        <w:rPr>
-          <w:lang w:val="en-US"/>
-        </w:rPr>
-        <w:t xml:space="preserve">. </w:t>
-      </w:r>
-      <w:proofErr w:type="spellStart"/>
-      <w:r>
-        <w:t>Boosted</w:t>
-      </w:r>
-      <w:proofErr w:type="spellEnd"/>
-      <w:r>
-        <w:t xml:space="preserve"> </w:t>
-      </w:r>
-      <w:proofErr w:type="spellStart"/>
-      <w:r>
-        <w:t>Decision</w:t>
-      </w:r>
-      <w:proofErr w:type="spellEnd"/>
-      <w:r>
-        <w:t xml:space="preserve"> </w:t>
-      </w:r>
-      <w:proofErr w:type="spellStart"/>
-      <w:r>
-        <w:t>Trees</w:t>
-      </w:r>
-      <w:proofErr w:type="spellEnd"/>
-      <w:r>
-        <w:t xml:space="preserve"> </w:t>
-      </w:r>
-      <w:proofErr w:type="spellStart"/>
-      <w:r>
-        <w:t>and</w:t>
-      </w:r>
-      <w:proofErr w:type="spellEnd"/>
-      <w:r>
-        <w:t xml:space="preserve"> </w:t>
-      </w:r>
-      <w:proofErr w:type="spellStart"/>
-      <w:r>
-        <w:t>Applications</w:t>
-      </w:r>
-      <w:proofErr w:type="spellEnd"/>
+      <w:r>
+        <w:t>Yann C</w:t>
+      </w:r>
+      <w:r>
+        <w:rPr>
+          <w:lang w:val="en-US"/>
+        </w:rPr>
+        <w:t xml:space="preserve">oadou. </w:t>
+      </w:r>
+      <w:r>
+        <w:t>Boosted Decision Trees and Applications</w:t>
+      </w:r>
       <w:r>
         <w:rPr>
           <w:lang w:val="en-US"/>
@@ -14861,49 +14086,7 @@
         <w:rPr>
           <w:rFonts w:cs="Times New Roman"/>
         </w:rPr>
-        <w:t xml:space="preserve">EPJ </w:t>
-      </w:r>
-      <w:proofErr w:type="spellStart"/>
-      <w:r>
-        <w:rPr>
-          <w:rFonts w:cs="Times New Roman"/>
-        </w:rPr>
-        <w:t>Web</w:t>
-      </w:r>
-      <w:proofErr w:type="spellEnd"/>
-      <w:r>
-        <w:rPr>
-          <w:rFonts w:cs="Times New Roman"/>
-        </w:rPr>
-        <w:t xml:space="preserve"> </w:t>
-      </w:r>
-      <w:proofErr w:type="spellStart"/>
-      <w:r>
-        <w:rPr>
-          <w:rFonts w:cs="Times New Roman"/>
-        </w:rPr>
-        <w:t>of</w:t>
-      </w:r>
-      <w:proofErr w:type="spellEnd"/>
-      <w:r>
-        <w:rPr>
-          <w:rFonts w:cs="Times New Roman"/>
-        </w:rPr>
-        <w:t xml:space="preserve"> </w:t>
-      </w:r>
-      <w:proofErr w:type="spellStart"/>
-      <w:r>
-        <w:rPr>
-          <w:rFonts w:cs="Times New Roman"/>
-        </w:rPr>
-        <w:t>Conferences</w:t>
-      </w:r>
-      <w:proofErr w:type="spellEnd"/>
-      <w:r>
-        <w:rPr>
-          <w:rFonts w:cs="Times New Roman"/>
-        </w:rPr>
-        <w:t>, №55, 2013</w:t>
+        <w:t>EPJ Web of Conferences, №55, 2013</w:t>
       </w:r>
       <w:r>
         <w:rPr>
@@ -14968,168 +14151,20 @@
         </w:rPr>
         <w:t xml:space="preserve"> </w:t>
       </w:r>
-      <w:proofErr w:type="spellStart"/>
       <w:r>
         <w:t>Boosted</w:t>
       </w:r>
-      <w:proofErr w:type="spellEnd"/>
-      <w:r>
-        <w:t xml:space="preserve"> </w:t>
-      </w:r>
-      <w:proofErr w:type="spellStart"/>
-      <w:r>
-        <w:t>Decision</w:t>
-      </w:r>
-      <w:proofErr w:type="spellEnd"/>
-      <w:r>
-        <w:t xml:space="preserve"> </w:t>
-      </w:r>
-      <w:proofErr w:type="spellStart"/>
-      <w:r>
-        <w:t>Trees</w:t>
-      </w:r>
-      <w:proofErr w:type="spellEnd"/>
-      <w:r>
-        <w:t xml:space="preserve"> </w:t>
-      </w:r>
-      <w:proofErr w:type="spellStart"/>
-      <w:r>
-        <w:t>as</w:t>
-      </w:r>
-      <w:proofErr w:type="spellEnd"/>
-      <w:r>
-        <w:t xml:space="preserve"> </w:t>
-      </w:r>
-      <w:proofErr w:type="spellStart"/>
-      <w:r>
-        <w:t>an</w:t>
-      </w:r>
-      <w:proofErr w:type="spellEnd"/>
-      <w:r>
-        <w:t xml:space="preserve"> </w:t>
-      </w:r>
-      <w:proofErr w:type="spellStart"/>
-      <w:r>
-        <w:t>Alternative</w:t>
-      </w:r>
-      <w:proofErr w:type="spellEnd"/>
-      <w:r>
-        <w:t xml:space="preserve"> </w:t>
-      </w:r>
-      <w:proofErr w:type="spellStart"/>
-      <w:r>
-        <w:t>to</w:t>
-      </w:r>
-      <w:proofErr w:type="spellEnd"/>
-      <w:r>
-        <w:t xml:space="preserve"> </w:t>
-      </w:r>
-      <w:proofErr w:type="spellStart"/>
-      <w:r>
-        <w:t>Artificial</w:t>
-      </w:r>
-      <w:proofErr w:type="spellEnd"/>
-      <w:r>
-        <w:t xml:space="preserve"> </w:t>
-      </w:r>
-      <w:proofErr w:type="spellStart"/>
-      <w:r>
-        <w:t>Neural</w:t>
-      </w:r>
-      <w:proofErr w:type="spellEnd"/>
-      <w:r>
-        <w:t xml:space="preserve"> </w:t>
-      </w:r>
-      <w:proofErr w:type="spellStart"/>
-      <w:r>
-        <w:t>Networks</w:t>
-      </w:r>
-      <w:proofErr w:type="spellEnd"/>
-      <w:r>
-        <w:t xml:space="preserve"> </w:t>
-      </w:r>
-      <w:proofErr w:type="spellStart"/>
-      <w:r>
-        <w:t>for</w:t>
-      </w:r>
-      <w:proofErr w:type="spellEnd"/>
-      <w:r>
-        <w:t xml:space="preserve"> </w:t>
-      </w:r>
-      <w:proofErr w:type="spellStart"/>
-      <w:r>
-        <w:t>Particle</w:t>
-      </w:r>
-      <w:proofErr w:type="spellEnd"/>
-      <w:r>
-        <w:t xml:space="preserve"> </w:t>
-      </w:r>
-      <w:proofErr w:type="spellStart"/>
-      <w:r>
-        <w:t>Identification</w:t>
-      </w:r>
-      <w:proofErr w:type="spellEnd"/>
+      <w:r>
+        <w:t xml:space="preserve"> Decision Trees as an Alternative to Artificial Neural Networks for Particle Identification</w:t>
+      </w:r>
       <w:r>
         <w:rPr>
           <w:lang w:val="en-US"/>
         </w:rPr>
         <w:t xml:space="preserve"> // </w:t>
       </w:r>
-      <w:proofErr w:type="spellStart"/>
-      <w:r>
-        <w:t>Nuclear</w:t>
-      </w:r>
-      <w:proofErr w:type="spellEnd"/>
-      <w:r>
-        <w:t xml:space="preserve"> </w:t>
-      </w:r>
-      <w:proofErr w:type="spellStart"/>
-      <w:r>
-        <w:t>Instruments</w:t>
-      </w:r>
-      <w:proofErr w:type="spellEnd"/>
-      <w:r>
-        <w:t> </w:t>
-      </w:r>
-      <w:proofErr w:type="spellStart"/>
-      <w:r>
-        <w:t>and</w:t>
-      </w:r>
-      <w:proofErr w:type="spellEnd"/>
-      <w:r>
-        <w:t xml:space="preserve"> </w:t>
-      </w:r>
-      <w:proofErr w:type="spellStart"/>
-      <w:r>
-        <w:t>Methods</w:t>
-      </w:r>
-      <w:proofErr w:type="spellEnd"/>
-      <w:r>
-        <w:t xml:space="preserve"> </w:t>
-      </w:r>
-      <w:proofErr w:type="spellStart"/>
-      <w:r>
-        <w:t>in</w:t>
-      </w:r>
-      <w:proofErr w:type="spellEnd"/>
-      <w:r>
-        <w:t xml:space="preserve"> </w:t>
-      </w:r>
-      <w:proofErr w:type="spellStart"/>
-      <w:r>
-        <w:t>Physics</w:t>
-      </w:r>
-      <w:proofErr w:type="spellEnd"/>
-      <w:r>
-        <w:t xml:space="preserve"> </w:t>
-      </w:r>
-      <w:proofErr w:type="spellStart"/>
-      <w:r>
-        <w:t>Research</w:t>
-      </w:r>
-      <w:proofErr w:type="spellEnd"/>
-      <w:r>
-        <w:t xml:space="preserve">, №543, </w:t>
+      <w:r>
+        <w:t xml:space="preserve">Nuclear Instruments and Methods in Physics Research, №543, </w:t>
       </w:r>
       <w:r>
         <w:t>2005</w:t>
@@ -15202,67 +14237,9 @@
         <w:t xml:space="preserve">// </w:t>
       </w:r>
       <w:hyperlink r:id="rId24" w:history="1">
-        <w:proofErr w:type="spellStart"/>
         <w:r>
-          <w:t>Statistical</w:t>
+          <w:t>Statistical Problems in Particle Physics, Astrophysics and Cosmology</w:t>
         </w:r>
-        <w:proofErr w:type="spellEnd"/>
-        <w:r>
-          <w:t xml:space="preserve"> </w:t>
-        </w:r>
-        <w:proofErr w:type="spellStart"/>
-        <w:r>
-          <w:t>Problems</w:t>
-        </w:r>
-        <w:proofErr w:type="spellEnd"/>
-        <w:r>
-          <w:t xml:space="preserve"> </w:t>
-        </w:r>
-        <w:proofErr w:type="spellStart"/>
-        <w:r>
-          <w:t>in</w:t>
-        </w:r>
-        <w:proofErr w:type="spellEnd"/>
-        <w:r>
-          <w:t xml:space="preserve"> </w:t>
-        </w:r>
-        <w:proofErr w:type="spellStart"/>
-        <w:r>
-          <w:t>Particle</w:t>
-        </w:r>
-        <w:proofErr w:type="spellEnd"/>
-        <w:r>
-          <w:t xml:space="preserve"> </w:t>
-        </w:r>
-        <w:proofErr w:type="spellStart"/>
-        <w:r>
-          <w:t>Physics</w:t>
-        </w:r>
-        <w:proofErr w:type="spellEnd"/>
-        <w:r>
-          <w:t xml:space="preserve">, </w:t>
-        </w:r>
-        <w:proofErr w:type="spellStart"/>
-        <w:r>
-          <w:t>Astrophysics</w:t>
-        </w:r>
-        <w:proofErr w:type="spellEnd"/>
-        <w:r>
-          <w:t xml:space="preserve"> </w:t>
-        </w:r>
-        <w:proofErr w:type="spellStart"/>
-        <w:r>
-          <w:t>and</w:t>
-        </w:r>
-        <w:proofErr w:type="spellEnd"/>
-        <w:r>
-          <w:t xml:space="preserve"> </w:t>
-        </w:r>
-        <w:proofErr w:type="spellStart"/>
-        <w:r>
-          <w:t>Cosmology</w:t>
-        </w:r>
-        <w:proofErr w:type="spellEnd"/>
       </w:hyperlink>
       <w:r>
         <w:t xml:space="preserve">, </w:t>
@@ -15335,35 +14312,7 @@
         <w:rPr>
           <w:rFonts w:cs="Times New Roman"/>
         </w:rPr>
-        <w:t xml:space="preserve"> виявлення вторгнень / Д. М. </w:t>
-      </w:r>
-      <w:proofErr w:type="spellStart"/>
-      <w:r>
-        <w:rPr>
-          <w:rFonts w:cs="Times New Roman"/>
-        </w:rPr>
-        <w:t>Вдовичинський</w:t>
-      </w:r>
-      <w:proofErr w:type="spellEnd"/>
-      <w:r>
-        <w:rPr>
-          <w:rFonts w:cs="Times New Roman"/>
-        </w:rPr>
-        <w:t xml:space="preserve">, А. М. </w:t>
-      </w:r>
-      <w:proofErr w:type="spellStart"/>
-      <w:r>
-        <w:rPr>
-          <w:rFonts w:cs="Times New Roman"/>
-        </w:rPr>
-        <w:t>Родiонов</w:t>
-      </w:r>
-      <w:proofErr w:type="spellEnd"/>
-      <w:r>
-        <w:rPr>
-          <w:rFonts w:cs="Times New Roman"/>
-        </w:rPr>
-        <w:t xml:space="preserve"> // XV Всеукраїнська науково-практична </w:t>
+        <w:t xml:space="preserve"> виявлення вторгнень / Д. М. Вдовичинський, А. М. Родiонов // XV Всеукраїнська науково-практична </w:t>
       </w:r>
       <w:r>
         <w:rPr>
@@ -15435,21 +14384,7 @@
         <w:rPr>
           <w:rFonts w:cs="Times New Roman"/>
         </w:rPr>
-        <w:t xml:space="preserve">, математики та інформатики», 25-27 травня 2017 року, м. Київ. – Київ : ВПI ВПК «ПОЛIТЕХНIКА», 2017. – С. 20-22. – </w:t>
-      </w:r>
-      <w:proofErr w:type="spellStart"/>
-      <w:r>
-        <w:rPr>
-          <w:rFonts w:cs="Times New Roman"/>
-        </w:rPr>
-        <w:t>Бібліогр</w:t>
-      </w:r>
-      <w:proofErr w:type="spellEnd"/>
-      <w:r>
-        <w:rPr>
-          <w:rFonts w:cs="Times New Roman"/>
-        </w:rPr>
-        <w:t xml:space="preserve">.: 8 назв. Режим доступу: </w:t>
+        <w:t xml:space="preserve">, математики та інформатики», 25-27 травня 2017 року, м. Київ. – Київ : ВПI ВПК «ПОЛIТЕХНIКА», 2017. – С. 20-22. – Бібліогр.: 8 назв. Режим доступу: </w:t>
       </w:r>
       <w:hyperlink r:id="rId26" w:history="1">
         <w:r>
@@ -15481,39 +14416,7 @@
           <w:lang w:val="en-US"/>
         </w:rPr>
         <w:lastRenderedPageBreak/>
-        <w:t xml:space="preserve">Gregor </w:t>
-      </w:r>
-      <w:proofErr w:type="spellStart"/>
-      <w:r>
-        <w:rPr>
-          <w:rFonts w:cs="Times New Roman"/>
-          <w:lang w:val="en-US"/>
-        </w:rPr>
-        <w:t>Stiglic</w:t>
-      </w:r>
-      <w:proofErr w:type="spellEnd"/>
-      <w:r>
-        <w:rPr>
-          <w:rFonts w:cs="Times New Roman"/>
-          <w:lang w:val="en-US"/>
-        </w:rPr>
-        <w:t xml:space="preserve">, Peter </w:t>
-      </w:r>
-      <w:proofErr w:type="spellStart"/>
-      <w:r>
-        <w:rPr>
-          <w:rFonts w:cs="Times New Roman"/>
-          <w:lang w:val="en-US"/>
-        </w:rPr>
-        <w:t>Kokolm</w:t>
-      </w:r>
-      <w:proofErr w:type="spellEnd"/>
-      <w:r>
-        <w:rPr>
-          <w:rFonts w:cs="Times New Roman"/>
-          <w:lang w:val="en-US"/>
-        </w:rPr>
-        <w:t xml:space="preserve"> Juan J. Rodriguez. Rotation of Random Forests for Genomic and Proteomic Classification Problems</w:t>
+        <w:t>Gregor Stiglic, Peter Kokolm Juan J. Rodriguez. Rotation of Random Forests for Genomic and Proteomic Classification Problems</w:t>
       </w:r>
       <w:r>
         <w:rPr>
@@ -15555,25 +14458,7 @@
           <w:color w:val="333333"/>
           <w:shd w:val="clear" w:color="auto" w:fill="FFFFFF"/>
         </w:rPr>
-        <w:t xml:space="preserve">Степанюк, Є. Ю. Математичне та програмне забезпечення для аналізу потоків текстових даних : магістерська </w:t>
-      </w:r>
-      <w:proofErr w:type="spellStart"/>
-      <w:r>
-        <w:rPr>
-          <w:rFonts w:cs="Times New Roman"/>
-          <w:color w:val="333333"/>
-          <w:shd w:val="clear" w:color="auto" w:fill="FFFFFF"/>
-        </w:rPr>
-        <w:t>дис</w:t>
-      </w:r>
-      <w:proofErr w:type="spellEnd"/>
-      <w:r>
-        <w:rPr>
-          <w:rFonts w:cs="Times New Roman"/>
-          <w:color w:val="333333"/>
-          <w:shd w:val="clear" w:color="auto" w:fill="FFFFFF"/>
-        </w:rPr>
-        <w:t xml:space="preserve">. : 121 Інженерія програмного забезпечення / Степанюк Євгеній Юрійович . - Київ, 2019. - 109 с. Режим доступу: </w:t>
+        <w:t xml:space="preserve">Степанюк, Є. Ю. Математичне та програмне забезпечення для аналізу потоків текстових даних : магістерська дис. : 121 Інженерія програмного забезпечення / Степанюк Євгеній Юрійович . - Київ, 2019. - 109 с. Режим доступу: </w:t>
       </w:r>
       <w:r>
         <w:rPr>
@@ -15690,23 +14575,7 @@
           <w:rFonts w:cs="Times New Roman"/>
           <w:lang w:val="en-US"/>
         </w:rPr>
-        <w:t xml:space="preserve">Emile </w:t>
-      </w:r>
-      <w:proofErr w:type="spellStart"/>
-      <w:r>
-        <w:rPr>
-          <w:rFonts w:cs="Times New Roman"/>
-          <w:lang w:val="en-US"/>
-        </w:rPr>
-        <w:t>Fiesler</w:t>
-      </w:r>
-      <w:proofErr w:type="spellEnd"/>
-      <w:r>
-        <w:rPr>
-          <w:rFonts w:cs="Times New Roman"/>
-          <w:lang w:val="en-US"/>
-        </w:rPr>
-        <w:t xml:space="preserve"> and Russell Beale. Handbook of Neural Computation, 1997, 77-78 </w:t>
+        <w:t xml:space="preserve">Emile Fiesler and Russell Beale. Handbook of Neural Computation, 1997, 77-78 </w:t>
       </w:r>
       <w:r>
         <w:rPr>
@@ -15733,39 +14602,7 @@
           <w:rFonts w:cs="Times New Roman"/>
           <w:lang w:val="en-US"/>
         </w:rPr>
-        <w:t xml:space="preserve">S. </w:t>
-      </w:r>
-      <w:proofErr w:type="spellStart"/>
-      <w:r>
-        <w:rPr>
-          <w:rFonts w:cs="Times New Roman"/>
-          <w:lang w:val="en-US"/>
-        </w:rPr>
-        <w:t>Rajasekaran</w:t>
-      </w:r>
-      <w:proofErr w:type="spellEnd"/>
-      <w:r>
-        <w:rPr>
-          <w:rFonts w:cs="Times New Roman"/>
-          <w:lang w:val="en-US"/>
-        </w:rPr>
-        <w:t xml:space="preserve"> and G.A. </w:t>
-      </w:r>
-      <w:proofErr w:type="spellStart"/>
-      <w:r>
-        <w:rPr>
-          <w:rFonts w:cs="Times New Roman"/>
-          <w:lang w:val="en-US"/>
-        </w:rPr>
-        <w:t>Vijayalkshmi</w:t>
-      </w:r>
-      <w:proofErr w:type="spellEnd"/>
-      <w:r>
-        <w:rPr>
-          <w:rFonts w:cs="Times New Roman"/>
-          <w:lang w:val="en-US"/>
-        </w:rPr>
-        <w:t xml:space="preserve"> Pai. </w:t>
+        <w:t xml:space="preserve">S. Rajasekaran and G.A. Vijayalkshmi Pai. </w:t>
       </w:r>
       <w:r>
         <w:rPr>
@@ -15805,23 +14642,7 @@
           <w:rFonts w:cs="Times New Roman"/>
           <w:lang w:val="en-US"/>
         </w:rPr>
-        <w:t xml:space="preserve">Roshan </w:t>
-      </w:r>
-      <w:proofErr w:type="spellStart"/>
-      <w:r>
-        <w:rPr>
-          <w:rFonts w:cs="Times New Roman"/>
-          <w:lang w:val="en-US"/>
-        </w:rPr>
-        <w:t>Kaloni</w:t>
-      </w:r>
-      <w:proofErr w:type="spellEnd"/>
-      <w:r>
-        <w:rPr>
-          <w:rFonts w:cs="Times New Roman"/>
-          <w:lang w:val="en-US"/>
-        </w:rPr>
-        <w:t xml:space="preserve"> et al. Optimized Extreme Learning Machine // International Journal for Research in Applied Science &amp; Engineering Technology, </w:t>
+        <w:t xml:space="preserve">Roshan Kaloni et al. Optimized Extreme Learning Machine // International Journal for Research in Applied Science &amp; Engineering Technology, </w:t>
       </w:r>
       <w:r>
         <w:rPr>
@@ -15870,107 +14691,7 @@
           <w:iCs/>
           <w:lang w:val="en-US"/>
         </w:rPr>
-        <w:t xml:space="preserve">2013 IEEE 18th </w:t>
-      </w:r>
-      <w:proofErr w:type="spellStart"/>
-      <w:r>
-        <w:rPr>
-          <w:rFonts w:cs="Times New Roman"/>
-          <w:i/>
-          <w:iCs/>
-          <w:lang w:val="en-US"/>
-        </w:rPr>
-        <w:t>Conference</w:t>
-      </w:r>
-      <w:proofErr w:type="spellEnd"/>
-      <w:r>
-        <w:rPr>
-          <w:rFonts w:cs="Times New Roman"/>
-          <w:i/>
-          <w:iCs/>
-          <w:lang w:val="en-US"/>
-        </w:rPr>
-        <w:t xml:space="preserve"> </w:t>
-      </w:r>
-      <w:proofErr w:type="spellStart"/>
-      <w:r>
-        <w:rPr>
-          <w:rFonts w:cs="Times New Roman"/>
-          <w:i/>
-          <w:iCs/>
-          <w:lang w:val="en-US"/>
-        </w:rPr>
-        <w:t>on</w:t>
-      </w:r>
-      <w:proofErr w:type="spellEnd"/>
-      <w:r>
-        <w:rPr>
-          <w:rFonts w:cs="Times New Roman"/>
-          <w:i/>
-          <w:iCs/>
-          <w:lang w:val="en-US"/>
-        </w:rPr>
-        <w:t xml:space="preserve"> </w:t>
-      </w:r>
-      <w:proofErr w:type="spellStart"/>
-      <w:r>
-        <w:rPr>
-          <w:rFonts w:cs="Times New Roman"/>
-          <w:i/>
-          <w:iCs/>
-          <w:lang w:val="en-US"/>
-        </w:rPr>
-        <w:t>Emerging</w:t>
-      </w:r>
-      <w:proofErr w:type="spellEnd"/>
-      <w:r>
-        <w:rPr>
-          <w:rFonts w:cs="Times New Roman"/>
-          <w:i/>
-          <w:iCs/>
-          <w:lang w:val="en-US"/>
-        </w:rPr>
-        <w:t xml:space="preserve"> Technologies &amp; </w:t>
-      </w:r>
-      <w:proofErr w:type="spellStart"/>
-      <w:r>
-        <w:rPr>
-          <w:rFonts w:cs="Times New Roman"/>
-          <w:i/>
-          <w:iCs/>
-          <w:lang w:val="en-US"/>
-        </w:rPr>
-        <w:t>Factory</w:t>
-      </w:r>
-      <w:proofErr w:type="spellEnd"/>
-      <w:r>
-        <w:rPr>
-          <w:rFonts w:cs="Times New Roman"/>
-          <w:i/>
-          <w:iCs/>
-          <w:lang w:val="en-US"/>
-        </w:rPr>
-        <w:t xml:space="preserve"> </w:t>
-      </w:r>
-      <w:proofErr w:type="spellStart"/>
-      <w:r>
-        <w:rPr>
-          <w:rFonts w:cs="Times New Roman"/>
-          <w:i/>
-          <w:iCs/>
-          <w:lang w:val="en-US"/>
-        </w:rPr>
-        <w:t>Automation</w:t>
-      </w:r>
-      <w:proofErr w:type="spellEnd"/>
-      <w:r>
-        <w:rPr>
-          <w:rFonts w:cs="Times New Roman"/>
-          <w:i/>
-          <w:iCs/>
-          <w:lang w:val="en-US"/>
-        </w:rPr>
-        <w:t xml:space="preserve"> (ETFA)</w:t>
+        <w:t>2013 IEEE 18th Conference on Emerging Technologies &amp; Factory Automation (ETFA)</w:t>
       </w:r>
       <w:r>
         <w:rPr>
@@ -16047,7 +14768,6 @@
         </w:rPr>
         <w:t xml:space="preserve">. </w:t>
       </w:r>
-      <w:proofErr w:type="spellStart"/>
       <w:r>
         <w:rPr>
           <w:rFonts w:cs="Times New Roman"/>
@@ -16055,7 +14775,6 @@
         </w:rPr>
         <w:t>Zweiri</w:t>
       </w:r>
-      <w:proofErr w:type="spellEnd"/>
       <w:r>
         <w:rPr>
           <w:rFonts w:cs="Times New Roman"/>
@@ -16088,7 +14807,6 @@
         </w:rPr>
         <w:t xml:space="preserve">. </w:t>
       </w:r>
-      <w:proofErr w:type="spellStart"/>
       <w:r>
         <w:rPr>
           <w:rFonts w:cs="Times New Roman"/>
@@ -16096,7 +14814,6 @@
         </w:rPr>
         <w:t>Whidborne</w:t>
       </w:r>
-      <w:proofErr w:type="spellEnd"/>
       <w:r>
         <w:rPr>
           <w:rFonts w:cs="Times New Roman"/>
@@ -16129,7 +14846,6 @@
         </w:rPr>
         <w:t xml:space="preserve">. </w:t>
       </w:r>
-      <w:proofErr w:type="spellStart"/>
       <w:r>
         <w:rPr>
           <w:rFonts w:cs="Times New Roman"/>
@@ -16144,7 +14860,6 @@
         </w:rPr>
         <w:t>viratne</w:t>
       </w:r>
-      <w:proofErr w:type="spellEnd"/>
       <w:r>
         <w:rPr>
           <w:rFonts w:cs="Times New Roman"/>
@@ -16191,37 +14906,12 @@
           <w:rFonts w:cs="Times New Roman"/>
         </w:rPr>
       </w:pPr>
-      <w:proofErr w:type="spellStart"/>
-      <w:r>
-        <w:rPr>
-          <w:rFonts w:cs="Times New Roman"/>
-          <w:lang w:val="en-US"/>
-        </w:rPr>
-        <w:t>Ashay</w:t>
-      </w:r>
-      <w:proofErr w:type="spellEnd"/>
-      <w:r>
-        <w:rPr>
-          <w:rFonts w:cs="Times New Roman"/>
-          <w:lang w:val="en-US"/>
-        </w:rPr>
-        <w:t xml:space="preserve"> Singh and Ankur Singh </w:t>
-      </w:r>
-      <w:proofErr w:type="spellStart"/>
-      <w:r>
-        <w:rPr>
-          <w:rFonts w:cs="Times New Roman"/>
-          <w:lang w:val="en-US"/>
-        </w:rPr>
-        <w:t>Bist</w:t>
-      </w:r>
-      <w:proofErr w:type="spellEnd"/>
-      <w:r>
-        <w:rPr>
-          <w:rFonts w:cs="Times New Roman"/>
-          <w:lang w:val="en-US"/>
-        </w:rPr>
-        <w:t>. Analysis of Activation Functions</w:t>
+      <w:r>
+        <w:rPr>
+          <w:rFonts w:cs="Times New Roman"/>
+          <w:lang w:val="en-US"/>
+        </w:rPr>
+        <w:t>Ashay Singh and Ankur Singh Bist. Analysis of Activation Functions</w:t>
       </w:r>
       <w:r>
         <w:rPr>
@@ -16249,23 +14939,7 @@
           <w:rFonts w:cs="Times New Roman"/>
           <w:lang w:val="en-US"/>
         </w:rPr>
-        <w:t xml:space="preserve">Ken Jon M. </w:t>
-      </w:r>
-      <w:proofErr w:type="spellStart"/>
-      <w:r>
-        <w:rPr>
-          <w:rFonts w:cs="Times New Roman"/>
-          <w:lang w:val="en-US"/>
-        </w:rPr>
-        <w:t>Tarnate</w:t>
-      </w:r>
-      <w:proofErr w:type="spellEnd"/>
-      <w:r>
-        <w:rPr>
-          <w:rFonts w:cs="Times New Roman"/>
-          <w:lang w:val="en-US"/>
-        </w:rPr>
-        <w:t>, Dr. Madhavi Devaraj, Joel C. De Goma. Overcom</w:t>
+        <w:t>Ken Jon M. Tarnate, Dr. Madhavi Devaraj, Joel C. De Goma. Overcom</w:t>
       </w:r>
       <w:r>
         <w:rPr>
@@ -16319,35 +14993,7 @@
           <w:rFonts w:cs="Times New Roman"/>
         </w:rPr>
         <w:lastRenderedPageBreak/>
-        <w:t xml:space="preserve">Г. І. </w:t>
-      </w:r>
-      <w:proofErr w:type="spellStart"/>
-      <w:r>
-        <w:rPr>
-          <w:rFonts w:cs="Times New Roman"/>
-        </w:rPr>
-        <w:t>Великоіваненко</w:t>
-      </w:r>
-      <w:proofErr w:type="spellEnd"/>
-      <w:r>
-        <w:rPr>
-          <w:rFonts w:cs="Times New Roman"/>
-        </w:rPr>
-        <w:t xml:space="preserve">, В. В. Корчинський, В. В. Чернишова. Дослідження ефекту перенавчання нейронних мереж на прикладі задачі аплікаційного </w:t>
-      </w:r>
-      <w:proofErr w:type="spellStart"/>
-      <w:r>
-        <w:rPr>
-          <w:rFonts w:cs="Times New Roman"/>
-        </w:rPr>
-        <w:t>скорингу</w:t>
-      </w:r>
-      <w:proofErr w:type="spellEnd"/>
-      <w:r>
-        <w:rPr>
-          <w:rFonts w:cs="Times New Roman"/>
-        </w:rPr>
-        <w:t xml:space="preserve"> </w:t>
+        <w:t xml:space="preserve">Г. І. Великоіваненко, В. В. Корчинський, В. В. Чернишова. Дослідження ефекту перенавчання нейронних мереж на прикладі задачі аплікаційного скорингу </w:t>
       </w:r>
       <w:r>
         <w:rPr>
@@ -16355,19 +15001,11 @@
         </w:rPr>
         <w:t xml:space="preserve">// </w:t>
       </w:r>
-      <w:proofErr w:type="spellStart"/>
-      <w:r>
-        <w:rPr>
-          <w:rFonts w:cs="Times New Roman"/>
-        </w:rPr>
-        <w:t>Нейро</w:t>
-      </w:r>
-      <w:proofErr w:type="spellEnd"/>
-      <w:r>
-        <w:rPr>
-          <w:rFonts w:cs="Times New Roman"/>
-        </w:rPr>
-        <w:t>-нечіткі технології моделювання в економіці, №5, 2016, 3-23 с.</w:t>
+      <w:r>
+        <w:rPr>
+          <w:rFonts w:cs="Times New Roman"/>
+        </w:rPr>
+        <w:t>Нейро-нечіткі технології моделювання в економіці, №5, 2016, 3-23 с.</w:t>
       </w:r>
     </w:p>
     <w:p>
@@ -16448,7 +15086,6 @@
         </w:rPr>
         <w:t xml:space="preserve">. </w:t>
       </w:r>
-      <w:proofErr w:type="spellStart"/>
       <w:r>
         <w:rPr>
           <w:rFonts w:cs="Times New Roman"/>
@@ -16456,7 +15093,6 @@
         </w:rPr>
         <w:t>Napiorkowski</w:t>
       </w:r>
-      <w:proofErr w:type="spellEnd"/>
       <w:r>
         <w:rPr>
           <w:rFonts w:cs="Times New Roman"/>
@@ -16503,87 +15139,7 @@
           <w:rFonts w:cs="Times New Roman"/>
           <w:lang w:val="de-DE"/>
         </w:rPr>
-        <w:t xml:space="preserve">Zbigniew </w:t>
-      </w:r>
-      <w:proofErr w:type="spellStart"/>
-      <w:r>
-        <w:rPr>
-          <w:rFonts w:cs="Times New Roman"/>
-          <w:lang w:val="de-DE"/>
-        </w:rPr>
-        <w:t>Michalewicz</w:t>
-      </w:r>
-      <w:proofErr w:type="spellEnd"/>
-      <w:r>
-        <w:rPr>
-          <w:rFonts w:cs="Times New Roman"/>
-          <w:lang w:val="de-DE"/>
-        </w:rPr>
-        <w:t xml:space="preserve">, </w:t>
-      </w:r>
-      <w:proofErr w:type="spellStart"/>
-      <w:r>
-        <w:rPr>
-          <w:rFonts w:cs="Times New Roman"/>
-          <w:lang w:val="de-DE"/>
-        </w:rPr>
-        <w:t>Dipankar</w:t>
-      </w:r>
-      <w:proofErr w:type="spellEnd"/>
-      <w:r>
-        <w:rPr>
-          <w:rFonts w:cs="Times New Roman"/>
-          <w:lang w:val="de-DE"/>
-        </w:rPr>
-        <w:t xml:space="preserve"> </w:t>
-      </w:r>
-      <w:proofErr w:type="spellStart"/>
-      <w:r>
-        <w:rPr>
-          <w:rFonts w:cs="Times New Roman"/>
-          <w:lang w:val="de-DE"/>
-        </w:rPr>
-        <w:t>Dasgupta</w:t>
-      </w:r>
-      <w:proofErr w:type="spellEnd"/>
-      <w:r>
-        <w:rPr>
-          <w:rFonts w:cs="Times New Roman"/>
-          <w:lang w:val="de-DE"/>
-        </w:rPr>
-        <w:t xml:space="preserve">, Rodolphe G. Le </w:t>
-      </w:r>
-      <w:proofErr w:type="spellStart"/>
-      <w:r>
-        <w:rPr>
-          <w:rFonts w:cs="Times New Roman"/>
-          <w:lang w:val="de-DE"/>
-        </w:rPr>
-        <w:t>Riche</w:t>
-      </w:r>
-      <w:proofErr w:type="spellEnd"/>
-      <w:r>
-        <w:rPr>
-          <w:rFonts w:cs="Times New Roman"/>
-          <w:lang w:val="de-DE"/>
-        </w:rPr>
-        <w:t xml:space="preserve">, and Marc </w:t>
-      </w:r>
-      <w:proofErr w:type="spellStart"/>
-      <w:r>
-        <w:rPr>
-          <w:rFonts w:cs="Times New Roman"/>
-          <w:lang w:val="de-DE"/>
-        </w:rPr>
-        <w:t>Schoenauer</w:t>
-      </w:r>
-      <w:proofErr w:type="spellEnd"/>
-      <w:r>
-        <w:rPr>
-          <w:rFonts w:cs="Times New Roman"/>
-          <w:lang w:val="de-DE"/>
-        </w:rPr>
-        <w:t xml:space="preserve">. </w:t>
+        <w:t xml:space="preserve">Zbigniew Michalewicz, Dipankar Dasgupta, Rodolphe G. Le Riche, and Marc Schoenauer. </w:t>
       </w:r>
       <w:r>
         <w:rPr>
@@ -16645,23 +15201,7 @@
           <w:rFonts w:cs="Times New Roman"/>
           <w:lang w:val="en-US"/>
         </w:rPr>
-        <w:t xml:space="preserve">Joshua D. Knowles, David W. </w:t>
-      </w:r>
-      <w:proofErr w:type="spellStart"/>
-      <w:r>
-        <w:rPr>
-          <w:rFonts w:cs="Times New Roman"/>
-          <w:lang w:val="en-US"/>
-        </w:rPr>
-        <w:t>Corne</w:t>
-      </w:r>
-      <w:proofErr w:type="spellEnd"/>
-      <w:r>
-        <w:rPr>
-          <w:rFonts w:cs="Times New Roman"/>
-          <w:lang w:val="en-US"/>
-        </w:rPr>
-        <w:t xml:space="preserve">. </w:t>
+        <w:t xml:space="preserve">Joshua D. Knowles, David W. Corne. </w:t>
       </w:r>
       <w:r>
         <w:rPr>
@@ -16691,76 +15231,19 @@
         </w:rPr>
         <w:t xml:space="preserve"> </w:t>
       </w:r>
-      <w:proofErr w:type="spellStart"/>
-      <w:r>
-        <w:rPr>
-          <w:rFonts w:cs="Times New Roman"/>
-          <w:lang w:val="en-US"/>
-        </w:rPr>
-        <w:t>Barbro</w:t>
-      </w:r>
-      <w:proofErr w:type="spellEnd"/>
-      <w:r>
-        <w:rPr>
-          <w:rFonts w:cs="Times New Roman"/>
-          <w:lang w:val="en-US"/>
-        </w:rPr>
-        <w:t xml:space="preserve"> Back, </w:t>
-      </w:r>
-      <w:proofErr w:type="spellStart"/>
-      <w:r>
-        <w:rPr>
-          <w:rFonts w:cs="Times New Roman"/>
-          <w:lang w:val="en-US"/>
-        </w:rPr>
-        <w:t>Teija</w:t>
-      </w:r>
-      <w:proofErr w:type="spellEnd"/>
-      <w:r>
-        <w:rPr>
-          <w:rFonts w:cs="Times New Roman"/>
-          <w:lang w:val="en-US"/>
-        </w:rPr>
-        <w:t xml:space="preserve"> </w:t>
-      </w:r>
-      <w:proofErr w:type="spellStart"/>
-      <w:r>
-        <w:rPr>
-          <w:rFonts w:cs="Times New Roman"/>
-          <w:lang w:val="en-US"/>
-        </w:rPr>
-        <w:t>Laitine</w:t>
-      </w:r>
-      <w:r>
-        <w:rPr>
-          <w:rFonts w:cs="Times New Roman"/>
-          <w:lang w:val="en-US"/>
-        </w:rPr>
-        <w:t>n</w:t>
-      </w:r>
-      <w:proofErr w:type="spellEnd"/>
-      <w:r>
-        <w:rPr>
-          <w:rFonts w:cs="Times New Roman"/>
-          <w:lang w:val="en-US"/>
-        </w:rPr>
-        <w:t xml:space="preserve">, </w:t>
-      </w:r>
-      <w:proofErr w:type="spellStart"/>
-      <w:r>
-        <w:rPr>
-          <w:rFonts w:cs="Times New Roman"/>
-          <w:lang w:val="en-US"/>
-        </w:rPr>
-        <w:t>Kaisa</w:t>
-      </w:r>
-      <w:proofErr w:type="spellEnd"/>
-      <w:r>
-        <w:rPr>
-          <w:rFonts w:cs="Times New Roman"/>
-          <w:lang w:val="en-US"/>
-        </w:rPr>
-        <w:t xml:space="preserve"> Sere. Neural Networks and Genetic Algorithms for Bankruptcy Predictions // Expert Systems </w:t>
+      <w:r>
+        <w:rPr>
+          <w:rFonts w:cs="Times New Roman"/>
+          <w:lang w:val="en-US"/>
+        </w:rPr>
+        <w:t>Barbro Back, Teija Laitine</w:t>
+      </w:r>
+      <w:r>
+        <w:rPr>
+          <w:rFonts w:cs="Times New Roman"/>
+          <w:lang w:val="en-US"/>
+        </w:rPr>
+        <w:t xml:space="preserve">n, Kaisa Sere. Neural Networks and Genetic Algorithms for Bankruptcy Predictions // Expert Systems </w:t>
       </w:r>
       <w:r>
         <w:rPr>
@@ -16816,60 +15299,19 @@
         </w:rPr>
         <w:t xml:space="preserve"> </w:t>
       </w:r>
-      <w:proofErr w:type="spellStart"/>
       <w:r>
         <w:rPr>
           <w:rFonts w:cs="Times New Roman"/>
           <w:lang w:val="de-DE"/>
         </w:rPr>
-        <w:t>Mijanur</w:t>
-      </w:r>
-      <w:proofErr w:type="spellEnd"/>
+        <w:t>Mijanur Rahman, Tania Akter Se</w:t>
+      </w:r>
       <w:r>
         <w:rPr>
           <w:rFonts w:cs="Times New Roman"/>
           <w:lang w:val="de-DE"/>
         </w:rPr>
-        <w:t xml:space="preserve"> Rahman, Tania </w:t>
-      </w:r>
-      <w:proofErr w:type="spellStart"/>
-      <w:r>
-        <w:rPr>
-          <w:rFonts w:cs="Times New Roman"/>
-          <w:lang w:val="de-DE"/>
-        </w:rPr>
-        <w:t>Akter</w:t>
-      </w:r>
-      <w:proofErr w:type="spellEnd"/>
-      <w:r>
-        <w:rPr>
-          <w:rFonts w:cs="Times New Roman"/>
-          <w:lang w:val="de-DE"/>
-        </w:rPr>
-        <w:t xml:space="preserve"> </w:t>
-      </w:r>
-      <w:proofErr w:type="spellStart"/>
-      <w:r>
-        <w:rPr>
-          <w:rFonts w:cs="Times New Roman"/>
-          <w:lang w:val="de-DE"/>
-        </w:rPr>
-        <w:t>Se</w:t>
-      </w:r>
-      <w:r>
-        <w:rPr>
-          <w:rFonts w:cs="Times New Roman"/>
-          <w:lang w:val="de-DE"/>
-        </w:rPr>
-        <w:t>tu</w:t>
-      </w:r>
-      <w:proofErr w:type="spellEnd"/>
-      <w:r>
-        <w:rPr>
-          <w:rFonts w:cs="Times New Roman"/>
-          <w:lang w:val="de-DE"/>
-        </w:rPr>
-        <w:t xml:space="preserve">. </w:t>
+        <w:t xml:space="preserve">tu. </w:t>
       </w:r>
       <w:r>
         <w:rPr>
@@ -17032,35 +15474,7 @@
         <w:rPr>
           <w:rFonts w:cs="Times New Roman"/>
         </w:rPr>
-        <w:t xml:space="preserve">. </w:t>
-      </w:r>
-      <w:proofErr w:type="spellStart"/>
-      <w:r>
-        <w:rPr>
-          <w:rFonts w:cs="Times New Roman"/>
-        </w:rPr>
-        <w:t>Пластично</w:t>
-      </w:r>
-      <w:proofErr w:type="spellEnd"/>
-      <w:r>
-        <w:rPr>
-          <w:rFonts w:cs="Times New Roman"/>
-        </w:rPr>
-        <w:t xml:space="preserve"> деформовані матеріали: втома і </w:t>
-      </w:r>
-      <w:proofErr w:type="spellStart"/>
-      <w:r>
-        <w:rPr>
-          <w:rFonts w:cs="Times New Roman"/>
-        </w:rPr>
-        <w:t>тріщинотривкість</w:t>
-      </w:r>
-      <w:proofErr w:type="spellEnd"/>
-      <w:r>
-        <w:rPr>
-          <w:rFonts w:cs="Times New Roman"/>
-        </w:rPr>
-        <w:t>, Львів, 1998, 11 с.</w:t>
+        <w:t>. Пластично деформовані матеріали: втома і тріщинотривкість, Львів, 1998, 11 с.</w:t>
       </w:r>
     </w:p>
     <w:p>
@@ -17108,23 +15522,7 @@
           <w:rFonts w:cs="Times New Roman"/>
           <w:lang w:val="en-US"/>
         </w:rPr>
-        <w:t xml:space="preserve">N. </w:t>
-      </w:r>
-      <w:proofErr w:type="spellStart"/>
-      <w:r>
-        <w:rPr>
-          <w:rFonts w:cs="Times New Roman"/>
-          <w:lang w:val="en-US"/>
-        </w:rPr>
-        <w:t>Pugno</w:t>
-      </w:r>
-      <w:proofErr w:type="spellEnd"/>
-      <w:r>
-        <w:rPr>
-          <w:rFonts w:cs="Times New Roman"/>
-          <w:lang w:val="en-US"/>
-        </w:rPr>
-        <w:t xml:space="preserve"> et al. A generalized Paris’ law for fatigue crack growth // Journal of the Mechanics and Physics of Solids, </w:t>
+        <w:t xml:space="preserve">N. Pugno et al. A generalized Paris’ law for fatigue crack growth // Journal of the Mechanics and Physics of Solids, </w:t>
       </w:r>
       <w:r>
         <w:rPr>
@@ -17149,49 +15547,10 @@
       <w:r>
         <w:rPr>
           <w:rFonts w:cs="Times New Roman"/>
-          <w:lang w:val="de-DE"/>
+          <w:lang w:val="en-US"/>
         </w:rPr>
         <w:lastRenderedPageBreak/>
-        <w:t xml:space="preserve">S. M. </w:t>
-      </w:r>
-      <w:proofErr w:type="spellStart"/>
-      <w:r>
-        <w:rPr>
-          <w:rFonts w:cs="Times New Roman"/>
-          <w:lang w:val="de-DE"/>
-        </w:rPr>
-        <w:t>Beden</w:t>
-      </w:r>
-      <w:proofErr w:type="spellEnd"/>
-      <w:r>
-        <w:rPr>
-          <w:rFonts w:cs="Times New Roman"/>
-          <w:lang w:val="de-DE"/>
-        </w:rPr>
-        <w:t>, S. Ab</w:t>
-      </w:r>
-      <w:r>
-        <w:rPr>
-          <w:rFonts w:cs="Times New Roman"/>
-          <w:lang w:val="de-DE"/>
-        </w:rPr>
-        <w:t xml:space="preserve">dullah, A. K. </w:t>
-      </w:r>
-      <w:proofErr w:type="spellStart"/>
-      <w:r>
-        <w:rPr>
-          <w:rFonts w:cs="Times New Roman"/>
-          <w:lang w:val="de-DE"/>
-        </w:rPr>
-        <w:t>Arrifin</w:t>
-      </w:r>
-      <w:proofErr w:type="spellEnd"/>
-      <w:r>
-        <w:rPr>
-          <w:rFonts w:cs="Times New Roman"/>
-          <w:lang w:val="de-DE"/>
-        </w:rPr>
-        <w:t xml:space="preserve">. </w:t>
+        <w:t xml:space="preserve">S. M. Beden, S. Abdullah, A. K. Arrifin. </w:t>
       </w:r>
       <w:r>
         <w:rPr>
@@ -17213,8 +15572,6 @@
         </w:rPr>
         <w:t>№28, 2009, 364-397 с.</w:t>
       </w:r>
-      <w:bookmarkStart w:id="11" w:name="_GoBack"/>
-      <w:bookmarkEnd w:id="11"/>
     </w:p>
     <w:p>
       <w:pPr>
@@ -17229,7 +15586,6 @@
           <w:rFonts w:cs="Times New Roman"/>
         </w:rPr>
       </w:pPr>
-      <w:proofErr w:type="spellStart"/>
       <w:r>
         <w:rPr>
           <w:rFonts w:cs="Times New Roman"/>
@@ -17237,7 +15593,6 @@
         </w:rPr>
         <w:t>Sanjin</w:t>
       </w:r>
-      <w:proofErr w:type="spellEnd"/>
       <w:r>
         <w:rPr>
           <w:rFonts w:cs="Times New Roman"/>
@@ -17251,7 +15606,6 @@
         </w:rPr>
         <w:t>Kr</w:t>
       </w:r>
-      <w:proofErr w:type="spellStart"/>
       <w:r>
         <w:rPr>
           <w:rFonts w:ascii="Cambria Math" w:hAnsi="Cambria Math" w:cs="Times New Roman"/>
@@ -17265,7 +15619,6 @@
         </w:rPr>
         <w:t>anski</w:t>
       </w:r>
-      <w:proofErr w:type="spellEnd"/>
       <w:r>
         <w:rPr>
           <w:rFonts w:cs="Times New Roman"/>
@@ -17285,7 +15638,6 @@
         </w:rPr>
         <w:t xml:space="preserve"> </w:t>
       </w:r>
-      <w:proofErr w:type="spellStart"/>
       <w:r>
         <w:rPr>
           <w:rFonts w:cs="Times New Roman"/>
@@ -17293,7 +15645,6 @@
         </w:rPr>
         <w:t>Brni</w:t>
       </w:r>
-      <w:proofErr w:type="spellEnd"/>
       <w:r>
         <w:rPr>
           <w:rFonts w:ascii="Cambria Math" w:hAnsi="Cambria Math" w:cs="Times New Roman"/>
@@ -17381,7 +15732,6 @@
         </w:rPr>
         <w:t xml:space="preserve"> </w:t>
       </w:r>
-      <w:proofErr w:type="spellStart"/>
       <w:r>
         <w:rPr>
           <w:rFonts w:cs="Times New Roman"/>
@@ -17389,7 +15739,6 @@
         </w:rPr>
         <w:t>Didych</w:t>
       </w:r>
-      <w:proofErr w:type="spellEnd"/>
       <w:r>
         <w:rPr>
           <w:rFonts w:cs="Times New Roman"/>
@@ -17409,7 +15758,6 @@
         </w:rPr>
         <w:t xml:space="preserve"> </w:t>
       </w:r>
-      <w:proofErr w:type="spellStart"/>
       <w:r>
         <w:rPr>
           <w:rFonts w:cs="Times New Roman"/>
@@ -17417,7 +15765,6 @@
         </w:rPr>
         <w:t>Pastukh</w:t>
       </w:r>
-      <w:proofErr w:type="spellEnd"/>
       <w:r>
         <w:rPr>
           <w:rFonts w:cs="Times New Roman"/>
@@ -17437,7 +15784,6 @@
         </w:rPr>
         <w:t xml:space="preserve"> </w:t>
       </w:r>
-      <w:proofErr w:type="spellStart"/>
       <w:r>
         <w:rPr>
           <w:rFonts w:cs="Times New Roman"/>
@@ -17445,7 +15791,6 @@
         </w:rPr>
         <w:t>Pyndus</w:t>
       </w:r>
-      <w:proofErr w:type="spellEnd"/>
       <w:r>
         <w:rPr>
           <w:rFonts w:cs="Times New Roman"/>
@@ -17465,7 +15810,6 @@
         </w:rPr>
         <w:t xml:space="preserve"> </w:t>
       </w:r>
-      <w:proofErr w:type="spellStart"/>
       <w:r>
         <w:rPr>
           <w:rFonts w:cs="Times New Roman"/>
@@ -17473,7 +15817,6 @@
         </w:rPr>
         <w:t>Yasniy</w:t>
       </w:r>
-      <w:proofErr w:type="spellEnd"/>
       <w:r>
         <w:rPr>
           <w:rFonts w:cs="Times New Roman"/>
@@ -17567,23 +15910,7 @@
           <w:rFonts w:cs="Times New Roman"/>
           <w:lang w:val="en-US"/>
         </w:rPr>
-        <w:t xml:space="preserve">K. </w:t>
-      </w:r>
-      <w:proofErr w:type="spellStart"/>
-      <w:r>
-        <w:rPr>
-          <w:rFonts w:cs="Times New Roman"/>
-          <w:lang w:val="en-US"/>
-        </w:rPr>
-        <w:t>Zarrabi</w:t>
-      </w:r>
-      <w:proofErr w:type="spellEnd"/>
-      <w:r>
-        <w:rPr>
-          <w:rFonts w:cs="Times New Roman"/>
-          <w:lang w:val="en-US"/>
-        </w:rPr>
-        <w:t xml:space="preserve">, W.W. Lu, A.K. Hellier. An Artificial Network Approach to Fatigue Crack Growth // Advanced Materials Research, </w:t>
+        <w:t xml:space="preserve">K. Zarrabi, W.W. Lu, A.K. Hellier. An Artificial Network Approach to Fatigue Crack Growth // Advanced Materials Research, </w:t>
       </w:r>
       <w:r>
         <w:rPr>
@@ -17618,85 +15945,12 @@
           <w:rFonts w:cs="Times New Roman"/>
         </w:rPr>
       </w:pPr>
-      <w:proofErr w:type="spellStart"/>
-      <w:r>
-        <w:rPr>
-          <w:rFonts w:cs="Times New Roman"/>
-          <w:lang w:val="en-US"/>
-        </w:rPr>
-        <w:t>Allavikutty</w:t>
-      </w:r>
-      <w:proofErr w:type="spellEnd"/>
-      <w:r>
-        <w:rPr>
-          <w:rFonts w:cs="Times New Roman"/>
-          <w:lang w:val="en-US"/>
-        </w:rPr>
-        <w:t xml:space="preserve"> Raja, Sai </w:t>
-      </w:r>
-      <w:proofErr w:type="spellStart"/>
-      <w:r>
-        <w:rPr>
-          <w:rFonts w:cs="Times New Roman"/>
-          <w:lang w:val="en-US"/>
-        </w:rPr>
-        <w:t>Teja</w:t>
-      </w:r>
-      <w:proofErr w:type="spellEnd"/>
-      <w:r>
-        <w:rPr>
-          <w:rFonts w:cs="Times New Roman"/>
-          <w:lang w:val="en-US"/>
-        </w:rPr>
-        <w:t xml:space="preserve"> Chukka, </w:t>
-      </w:r>
-      <w:proofErr w:type="spellStart"/>
-      <w:r>
-        <w:rPr>
-          <w:rFonts w:cs="Times New Roman"/>
-          <w:lang w:val="en-US"/>
-        </w:rPr>
-        <w:t>Rengaswany</w:t>
-      </w:r>
-      <w:proofErr w:type="spellEnd"/>
-      <w:r>
-        <w:rPr>
-          <w:rFonts w:cs="Times New Roman"/>
-          <w:lang w:val="en-US"/>
-        </w:rPr>
-        <w:t xml:space="preserve"> </w:t>
-      </w:r>
-      <w:proofErr w:type="spellStart"/>
-      <w:r>
-        <w:rPr>
-          <w:rFonts w:cs="Times New Roman"/>
-          <w:lang w:val="en-US"/>
-        </w:rPr>
-        <w:t>Jayaganthan</w:t>
-      </w:r>
-      <w:proofErr w:type="spellEnd"/>
-      <w:r>
-        <w:rPr>
-          <w:rFonts w:cs="Times New Roman"/>
-          <w:lang w:val="en-US"/>
-        </w:rPr>
-        <w:t xml:space="preserve">. Prediction of Fatigue Crack Growth </w:t>
-      </w:r>
-      <w:proofErr w:type="spellStart"/>
-      <w:r>
-        <w:rPr>
-          <w:rFonts w:cs="Times New Roman"/>
-          <w:lang w:val="en-US"/>
-        </w:rPr>
-        <w:t>Behaviour</w:t>
-      </w:r>
-      <w:proofErr w:type="spellEnd"/>
-      <w:r>
-        <w:rPr>
-          <w:rFonts w:cs="Times New Roman"/>
-          <w:lang w:val="en-US"/>
-        </w:rPr>
-        <w:t xml:space="preserve"> in Ultrafine Grained AI 2014 Alloy Using Machine Learning // </w:t>
+      <w:r>
+        <w:rPr>
+          <w:rFonts w:cs="Times New Roman"/>
+          <w:lang w:val="en-US"/>
+        </w:rPr>
+        <w:t xml:space="preserve">Allavikutty Raja, Sai Teja Chukka, Rengaswany Jayaganthan. Prediction of Fatigue Crack Growth Behaviour in Ultrafine Grained AI 2014 Alloy Using Machine Learning // </w:t>
       </w:r>
       <w:r>
         <w:rPr>
@@ -17827,6 +16081,7 @@
         <w:docPartUnique/>
       </w:docPartObj>
     </w:sdtPr>
+    <w:sdtEndPr/>
     <w:sdtContent>
       <w:p>
         <w:pPr>
@@ -20286,7 +18541,7 @@
 </file>
 
 <file path=customXml/itemProps1.xml><?xml version="1.0" encoding="utf-8"?>
-<ds:datastoreItem xmlns:ds="http://schemas.openxmlformats.org/officeDocument/2006/customXml" ds:itemID="{208D2ECE-E2C6-4124-B65F-206F4B021D98}">
+<ds:datastoreItem xmlns:ds="http://schemas.openxmlformats.org/officeDocument/2006/customXml" ds:itemID="{0DBCA651-7AF6-41EC-AC0A-525ABFCDF240}">
   <ds:schemaRefs>
     <ds:schemaRef ds:uri="http://schemas.openxmlformats.org/officeDocument/2006/bibliography"/>
   </ds:schemaRefs>

</xml_diff>